<commit_message>
Partial update while my machine is locked.
</commit_message>
<xml_diff>
--- a/Documentation/PointOfSale/PosV1.docx
+++ b/Documentation/PointOfSale/PosV1.docx
@@ -3803,15 +3803,7 @@
         <w:t>The cashier calls up the sales order to be paid using the ticket number</w:t>
       </w:r>
       <w:r>
-        <w:t xml:space="preserve">. This action also removes the reference off of the list of sales </w:t>
-      </w:r>
-      <w:proofErr w:type="gramStart"/>
-      <w:r>
-        <w:t>order</w:t>
-      </w:r>
-      <w:proofErr w:type="gramEnd"/>
-      <w:r>
-        <w:t xml:space="preserve"> to be paid.</w:t>
+        <w:t>. This action also removes the reference off of the list of sales order to be paid.</w:t>
       </w:r>
     </w:p>
     <w:p>
@@ -4029,15 +4021,7 @@
     <w:p/>
     <w:p>
       <w:r>
-        <w:t xml:space="preserve">The ePart POS intrinsically has </w:t>
-      </w:r>
-      <w:proofErr w:type="gramStart"/>
-      <w:r>
-        <w:t>a number of</w:t>
-      </w:r>
-      <w:proofErr w:type="gramEnd"/>
-      <w:r>
-        <w:t xml:space="preserve"> transactional perspectives based on, especially the payment methods. The following set of screen views represent a sample of the overall functionality and should be enhanced over time</w:t>
+        <w:t>The ePart POS intrinsically has a number of transactional perspectives based on, especially the payment methods. The following set of screen views represent a sample of the overall functionality and should be enhanced over time</w:t>
       </w:r>
     </w:p>
     <w:p>
@@ -4322,15 +4306,7 @@
         <w:ind w:left="750"/>
       </w:pPr>
       <w:r>
-        <w:t xml:space="preserve">The goods with the invoice </w:t>
-      </w:r>
-      <w:proofErr w:type="gramStart"/>
-      <w:r>
-        <w:t>is</w:t>
-      </w:r>
-      <w:proofErr w:type="gramEnd"/>
-      <w:r>
-        <w:t xml:space="preserve"> handed to the collecting customer</w:t>
+        <w:t>The goods with the invoice is handed to the collecting customer</w:t>
       </w:r>
     </w:p>
     <w:p>
@@ -5391,33 +5367,70 @@
         </w:numPr>
       </w:pPr>
       <w:r>
+        <w:rPr>
+          <w:noProof/>
+        </w:rPr>
         <w:lastRenderedPageBreak/>
+        <w:drawing>
+          <wp:anchor distT="0" distB="0" distL="114300" distR="114300" simplePos="0" relativeHeight="251675648" behindDoc="0" locked="0" layoutInCell="1" allowOverlap="1" wp14:anchorId="052BC235" wp14:editId="22135C45">
+            <wp:simplePos x="0" y="0"/>
+            <wp:positionH relativeFrom="margin">
+              <wp:align>center</wp:align>
+            </wp:positionH>
+            <wp:positionV relativeFrom="paragraph">
+              <wp:posOffset>266700</wp:posOffset>
+            </wp:positionV>
+            <wp:extent cx="5381625" cy="8569325"/>
+            <wp:effectExtent l="0" t="0" r="9525" b="3175"/>
+            <wp:wrapSquare wrapText="bothSides"/>
+            <wp:docPr id="12" name="Picture 12"/>
+            <wp:cNvGraphicFramePr>
+              <a:graphicFrameLocks xmlns:a="http://schemas.openxmlformats.org/drawingml/2006/main" noChangeAspect="1"/>
+            </wp:cNvGraphicFramePr>
+            <a:graphic xmlns:a="http://schemas.openxmlformats.org/drawingml/2006/main">
+              <a:graphicData uri="http://schemas.openxmlformats.org/drawingml/2006/picture">
+                <pic:pic xmlns:pic="http://schemas.openxmlformats.org/drawingml/2006/picture">
+                  <pic:nvPicPr>
+                    <pic:cNvPr id="1" name=""/>
+                    <pic:cNvPicPr/>
+                  </pic:nvPicPr>
+                  <pic:blipFill>
+                    <a:blip r:embed="rId21">
+                      <a:extLst>
+                        <a:ext uri="{28A0092B-C50C-407E-A947-70E740481C1C}">
+                          <a14:useLocalDpi xmlns:a14="http://schemas.microsoft.com/office/drawing/2010/main" val="0"/>
+                        </a:ext>
+                      </a:extLst>
+                    </a:blip>
+                    <a:stretch>
+                      <a:fillRect/>
+                    </a:stretch>
+                  </pic:blipFill>
+                  <pic:spPr>
+                    <a:xfrm>
+                      <a:off x="0" y="0"/>
+                      <a:ext cx="5381625" cy="8569325"/>
+                    </a:xfrm>
+                    <a:prstGeom prst="rect">
+                      <a:avLst/>
+                    </a:prstGeom>
+                  </pic:spPr>
+                </pic:pic>
+              </a:graphicData>
+            </a:graphic>
+            <wp14:sizeRelH relativeFrom="margin">
+              <wp14:pctWidth>0</wp14:pctWidth>
+            </wp14:sizeRelH>
+            <wp14:sizeRelV relativeFrom="margin">
+              <wp14:pctHeight>0</wp14:pctHeight>
+            </wp14:sizeRelV>
+          </wp:anchor>
+        </w:drawing>
+      </w:r>
+      <w:r>
         <w:t>Database entities and relationships</w:t>
       </w:r>
       <w:bookmarkEnd w:id="9"/>
-    </w:p>
-    <w:p>
-      <w:pPr>
-        <w:jc w:val="both"/>
-      </w:pPr>
-    </w:p>
-    <w:p>
-      <w:r>
-        <w:t>No specific references need to be highlighted but can be extended later for completeness sake</w:t>
-      </w:r>
-    </w:p>
-    <w:p>
-      <w:pPr>
-        <w:rPr>
-          <w:rFonts w:asciiTheme="majorHAnsi" w:eastAsiaTheme="majorEastAsia" w:hAnsiTheme="majorHAnsi" w:cstheme="majorBidi"/>
-          <w:color w:val="2F5496" w:themeColor="accent1" w:themeShade="BF"/>
-          <w:sz w:val="32"/>
-          <w:szCs w:val="32"/>
-        </w:rPr>
-      </w:pPr>
-      <w:r>
-        <w:br w:type="page"/>
-      </w:r>
     </w:p>
     <w:p>
       <w:pPr>
@@ -5457,7 +5470,7 @@
         <w:tblLook w:val="04A0" w:firstRow="1" w:lastRow="0" w:firstColumn="1" w:lastColumn="0" w:noHBand="0" w:noVBand="1"/>
       </w:tblPr>
       <w:tblGrid>
-        <w:gridCol w:w="2126"/>
+        <w:gridCol w:w="2601"/>
         <w:gridCol w:w="5437"/>
       </w:tblGrid>
       <w:tr>
@@ -5509,8 +5522,9 @@
             <w:vAlign w:val="center"/>
           </w:tcPr>
           <w:p>
-            <w:bookmarkStart w:id="13" w:name="_GoBack"/>
-            <w:bookmarkEnd w:id="13"/>
+            <w:r>
+              <w:t>drCounterPoS.exe</w:t>
+            </w:r>
           </w:p>
         </w:tc>
         <w:tc>
@@ -5518,7 +5532,65 @@
             <w:tcW w:w="5437" w:type="dxa"/>
             <w:vAlign w:val="center"/>
           </w:tcPr>
-          <w:p/>
+          <w:p>
+            <w:r>
+              <w:t>The main counter cashiering application; used to capture payment information.</w:t>
+            </w:r>
+          </w:p>
+        </w:tc>
+      </w:tr>
+      <w:tr>
+        <w:tc>
+          <w:tcPr>
+            <w:tcW w:w="2126" w:type="dxa"/>
+            <w:vAlign w:val="center"/>
+          </w:tcPr>
+          <w:p>
+            <w:r>
+              <w:t>drCounterShift.exe</w:t>
+            </w:r>
+          </w:p>
+        </w:tc>
+        <w:tc>
+          <w:tcPr>
+            <w:tcW w:w="5437" w:type="dxa"/>
+            <w:vAlign w:val="center"/>
+          </w:tcPr>
+          <w:p>
+            <w:r>
+              <w:t>Is used to verify cash-up and post the verified shift to the cash book.</w:t>
+            </w:r>
+          </w:p>
+        </w:tc>
+      </w:tr>
+      <w:tr>
+        <w:tc>
+          <w:tcPr>
+            <w:tcW w:w="2126" w:type="dxa"/>
+            <w:vAlign w:val="center"/>
+          </w:tcPr>
+          <w:p>
+            <w:r>
+              <w:t>drCounterRFCApprove.exe</w:t>
+            </w:r>
+          </w:p>
+        </w:tc>
+        <w:tc>
+          <w:tcPr>
+            <w:tcW w:w="5437" w:type="dxa"/>
+            <w:vAlign w:val="center"/>
+          </w:tcPr>
+          <w:p>
+            <w:r>
+              <w:t>When an RFC document is used in lieu of payment, but the RFC is older than 14 days, the sales manager must use this application to approve it</w:t>
+            </w:r>
+            <w:r>
+              <w:t>s use</w:t>
+            </w:r>
+            <w:r>
+              <w:t>.</w:t>
+            </w:r>
+          </w:p>
         </w:tc>
       </w:tr>
       <w:bookmarkEnd w:id="11"/>
@@ -5532,12 +5604,12 @@
           <w:numId w:val="16"/>
         </w:numPr>
       </w:pPr>
-      <w:bookmarkStart w:id="14" w:name="_Toc1568835"/>
-      <w:bookmarkStart w:id="15" w:name="_Hlk1568491"/>
+      <w:bookmarkStart w:id="13" w:name="_Toc1568835"/>
+      <w:bookmarkStart w:id="14" w:name="_Hlk1568491"/>
       <w:r>
         <w:t>SQL Stored Procedures</w:t>
       </w:r>
-      <w:bookmarkEnd w:id="14"/>
+      <w:bookmarkEnd w:id="13"/>
     </w:p>
     <w:tbl>
       <w:tblPr>
@@ -5547,13 +5619,13 @@
         <w:tblLook w:val="04A0" w:firstRow="1" w:lastRow="0" w:firstColumn="1" w:lastColumn="0" w:noHBand="0" w:noVBand="1"/>
       </w:tblPr>
       <w:tblGrid>
-        <w:gridCol w:w="4176"/>
-        <w:gridCol w:w="3994"/>
+        <w:gridCol w:w="3568"/>
+        <w:gridCol w:w="4512"/>
       </w:tblGrid>
       <w:tr>
         <w:tc>
           <w:tcPr>
-            <w:tcW w:w="4176" w:type="dxa"/>
+            <w:tcW w:w="3568" w:type="dxa"/>
             <w:vAlign w:val="center"/>
           </w:tcPr>
           <w:p>
@@ -5573,7 +5645,7 @@
         </w:tc>
         <w:tc>
           <w:tcPr>
-            <w:tcW w:w="3994" w:type="dxa"/>
+            <w:tcW w:w="4512" w:type="dxa"/>
             <w:vAlign w:val="center"/>
           </w:tcPr>
           <w:p>
@@ -5595,68 +5667,344 @@
       <w:tr>
         <w:tc>
           <w:tcPr>
-            <w:tcW w:w="4176" w:type="dxa"/>
+            <w:tcW w:w="3568" w:type="dxa"/>
             <w:vAlign w:val="center"/>
           </w:tcPr>
-          <w:p/>
+          <w:p>
+            <w:proofErr w:type="spellStart"/>
+            <w:r>
+              <w:t>drCounterPoSValidateOrderNumber</w:t>
+            </w:r>
+            <w:proofErr w:type="spellEnd"/>
+          </w:p>
         </w:tc>
         <w:tc>
           <w:tcPr>
-            <w:tcW w:w="3994" w:type="dxa"/>
+            <w:tcW w:w="4512" w:type="dxa"/>
             <w:vAlign w:val="center"/>
           </w:tcPr>
-          <w:p/>
+          <w:p>
+            <w:r>
+              <w:t>Validates the order number before it can be added to the payment.</w:t>
+            </w:r>
+          </w:p>
         </w:tc>
       </w:tr>
       <w:tr>
         <w:tc>
           <w:tcPr>
-            <w:tcW w:w="4176" w:type="dxa"/>
+            <w:tcW w:w="3568" w:type="dxa"/>
             <w:vAlign w:val="center"/>
           </w:tcPr>
-          <w:p/>
+          <w:p>
+            <w:proofErr w:type="spellStart"/>
+            <w:r>
+              <w:t>drCounterPoSGetPrintParams</w:t>
+            </w:r>
+            <w:proofErr w:type="spellEnd"/>
+          </w:p>
         </w:tc>
         <w:tc>
           <w:tcPr>
-            <w:tcW w:w="3994" w:type="dxa"/>
+            <w:tcW w:w="4512" w:type="dxa"/>
             <w:vAlign w:val="center"/>
           </w:tcPr>
-          <w:p/>
+          <w:p>
+            <w:r>
+              <w:t>Gets the invoice number and number of copies to print.</w:t>
+            </w:r>
+          </w:p>
         </w:tc>
       </w:tr>
       <w:tr>
         <w:tc>
           <w:tcPr>
-            <w:tcW w:w="4176" w:type="dxa"/>
+            <w:tcW w:w="3568" w:type="dxa"/>
             <w:vAlign w:val="center"/>
           </w:tcPr>
-          <w:p/>
+          <w:p>
+            <w:proofErr w:type="spellStart"/>
+            <w:r>
+              <w:t>drCounterShiftClose</w:t>
+            </w:r>
+            <w:proofErr w:type="spellEnd"/>
+          </w:p>
         </w:tc>
         <w:tc>
           <w:tcPr>
-            <w:tcW w:w="3994" w:type="dxa"/>
+            <w:tcW w:w="4512" w:type="dxa"/>
             <w:vAlign w:val="center"/>
           </w:tcPr>
-          <w:p/>
+          <w:p>
+            <w:r>
+              <w:t>Verifies that the shift is ready to be cashed up and marks it as such.  No further payments can be added.</w:t>
+            </w:r>
+          </w:p>
         </w:tc>
       </w:tr>
       <w:tr>
         <w:tc>
           <w:tcPr>
-            <w:tcW w:w="4176" w:type="dxa"/>
+            <w:tcW w:w="3568" w:type="dxa"/>
             <w:vAlign w:val="center"/>
           </w:tcPr>
-          <w:p/>
+          <w:p>
+            <w:proofErr w:type="spellStart"/>
+            <w:r>
+              <w:t>drCounterNew</w:t>
+            </w:r>
+            <w:proofErr w:type="spellEnd"/>
+          </w:p>
         </w:tc>
         <w:tc>
           <w:tcPr>
-            <w:tcW w:w="3994" w:type="dxa"/>
+            <w:tcW w:w="4512" w:type="dxa"/>
             <w:vAlign w:val="center"/>
           </w:tcPr>
-          <w:p/>
+          <w:p>
+            <w:r>
+              <w:t>Creates a new payment group on the shift.</w:t>
+            </w:r>
+          </w:p>
         </w:tc>
       </w:tr>
-      <w:bookmarkEnd w:id="15"/>
+      <w:tr>
+        <w:tc>
+          <w:tcPr>
+            <w:tcW w:w="3568" w:type="dxa"/>
+            <w:vAlign w:val="center"/>
+          </w:tcPr>
+          <w:p>
+            <w:proofErr w:type="spellStart"/>
+            <w:r>
+              <w:t>drCounterNewShift</w:t>
+            </w:r>
+            <w:proofErr w:type="spellEnd"/>
+          </w:p>
+        </w:tc>
+        <w:tc>
+          <w:tcPr>
+            <w:tcW w:w="4512" w:type="dxa"/>
+            <w:vAlign w:val="center"/>
+          </w:tcPr>
+          <w:p>
+            <w:r>
+              <w:t>Creates a new shift for the current user.</w:t>
+            </w:r>
+          </w:p>
+        </w:tc>
+      </w:tr>
+      <w:tr>
+        <w:tc>
+          <w:tcPr>
+            <w:tcW w:w="3568" w:type="dxa"/>
+            <w:vAlign w:val="center"/>
+          </w:tcPr>
+          <w:p>
+            <w:proofErr w:type="spellStart"/>
+            <w:r>
+              <w:t>drCounterDelete</w:t>
+            </w:r>
+            <w:proofErr w:type="spellEnd"/>
+          </w:p>
+        </w:tc>
+        <w:tc>
+          <w:tcPr>
+            <w:tcW w:w="4512" w:type="dxa"/>
+            <w:vAlign w:val="center"/>
+          </w:tcPr>
+          <w:p>
+            <w:r>
+              <w:t>Deletes a payment group and all the data in it.</w:t>
+            </w:r>
+          </w:p>
+        </w:tc>
+      </w:tr>
+      <w:tr>
+        <w:tc>
+          <w:tcPr>
+            <w:tcW w:w="3568" w:type="dxa"/>
+            <w:vAlign w:val="center"/>
+          </w:tcPr>
+          <w:p>
+            <w:proofErr w:type="spellStart"/>
+            <w:r>
+              <w:t>drCounterRefresh</w:t>
+            </w:r>
+            <w:proofErr w:type="spellEnd"/>
+          </w:p>
+        </w:tc>
+        <w:tc>
+          <w:tcPr>
+            <w:tcW w:w="4512" w:type="dxa"/>
+            <w:vAlign w:val="center"/>
+          </w:tcPr>
+          <w:p>
+            <w:r>
+              <w:t>Calculates the change and related totals of the current payment group.</w:t>
+            </w:r>
+          </w:p>
+        </w:tc>
+      </w:tr>
+      <w:tr>
+        <w:tc>
+          <w:tcPr>
+            <w:tcW w:w="3568" w:type="dxa"/>
+            <w:vAlign w:val="center"/>
+          </w:tcPr>
+          <w:p>
+            <w:proofErr w:type="spellStart"/>
+            <w:r>
+              <w:t>drCounterRFCDet</w:t>
+            </w:r>
+            <w:proofErr w:type="spellEnd"/>
+          </w:p>
+        </w:tc>
+        <w:tc>
+          <w:tcPr>
+            <w:tcW w:w="4512" w:type="dxa"/>
+            <w:vAlign w:val="center"/>
+          </w:tcPr>
+          <w:p>
+            <w:r>
+              <w:t>Verifies an RFC number and gets the RFC value.</w:t>
+            </w:r>
+          </w:p>
+        </w:tc>
+      </w:tr>
+      <w:tr>
+        <w:tc>
+          <w:tcPr>
+            <w:tcW w:w="3568" w:type="dxa"/>
+            <w:vAlign w:val="center"/>
+          </w:tcPr>
+          <w:p>
+            <w:proofErr w:type="spellStart"/>
+            <w:r>
+              <w:t>drCounterPost</w:t>
+            </w:r>
+            <w:proofErr w:type="spellEnd"/>
+          </w:p>
+        </w:tc>
+        <w:tc>
+          <w:tcPr>
+            <w:tcW w:w="4512" w:type="dxa"/>
+            <w:vAlign w:val="center"/>
+          </w:tcPr>
+          <w:p>
+            <w:r>
+              <w:t>Posts the payment group, indicating that the customer has finished paying and has been given their change.</w:t>
+            </w:r>
+          </w:p>
+        </w:tc>
+      </w:tr>
+      <w:tr>
+        <w:tc>
+          <w:tcPr>
+            <w:tcW w:w="3568" w:type="dxa"/>
+            <w:vAlign w:val="center"/>
+          </w:tcPr>
+          <w:p>
+            <w:proofErr w:type="spellStart"/>
+            <w:r>
+              <w:t>drCounterOrderAdd</w:t>
+            </w:r>
+            <w:proofErr w:type="spellEnd"/>
+          </w:p>
+        </w:tc>
+        <w:tc>
+          <w:tcPr>
+            <w:tcW w:w="4512" w:type="dxa"/>
+            <w:vAlign w:val="center"/>
+          </w:tcPr>
+          <w:p>
+            <w:r>
+              <w:t>Adds a sales order or picking job to the current payment group.</w:t>
+            </w:r>
+          </w:p>
+        </w:tc>
+      </w:tr>
+      <w:tr>
+        <w:tc>
+          <w:tcPr>
+            <w:tcW w:w="3568" w:type="dxa"/>
+            <w:vAlign w:val="center"/>
+          </w:tcPr>
+          <w:p>
+            <w:proofErr w:type="spellStart"/>
+            <w:r>
+              <w:t>drCounterShiftPost</w:t>
+            </w:r>
+            <w:proofErr w:type="spellEnd"/>
+          </w:p>
+        </w:tc>
+        <w:tc>
+          <w:tcPr>
+            <w:tcW w:w="4512" w:type="dxa"/>
+            <w:vAlign w:val="center"/>
+          </w:tcPr>
+          <w:p>
+            <w:r>
+              <w:t>Posts a checked shift to the cash book, indicating that the cash can now be deposited.</w:t>
+            </w:r>
+          </w:p>
+        </w:tc>
+      </w:tr>
+      <w:tr>
+        <w:tc>
+          <w:tcPr>
+            <w:tcW w:w="3568" w:type="dxa"/>
+            <w:vAlign w:val="center"/>
+          </w:tcPr>
+          <w:p>
+            <w:proofErr w:type="spellStart"/>
+            <w:r>
+              <w:t>drCounterShiftOpen</w:t>
+            </w:r>
+            <w:proofErr w:type="spellEnd"/>
+          </w:p>
+        </w:tc>
+        <w:tc>
+          <w:tcPr>
+            <w:tcW w:w="4512" w:type="dxa"/>
+            <w:vAlign w:val="center"/>
+          </w:tcPr>
+          <w:p>
+            <w:r>
+              <w:t>Re-opens a shift so that mistakes can be fixed.</w:t>
+            </w:r>
+          </w:p>
+        </w:tc>
+      </w:tr>
+      <w:tr>
+        <w:tc>
+          <w:tcPr>
+            <w:tcW w:w="3568" w:type="dxa"/>
+            <w:vAlign w:val="center"/>
+          </w:tcPr>
+          <w:p>
+            <w:proofErr w:type="spellStart"/>
+            <w:r>
+              <w:t>drCounterRFCApproveAdd</w:t>
+            </w:r>
+            <w:proofErr w:type="spellEnd"/>
+          </w:p>
+        </w:tc>
+        <w:tc>
+          <w:tcPr>
+            <w:tcW w:w="4512" w:type="dxa"/>
+            <w:vAlign w:val="center"/>
+          </w:tcPr>
+          <w:p>
+            <w:r>
+              <w:t>Adds an RFC document to the approved list.</w:t>
+            </w:r>
+            <w:bookmarkStart w:id="15" w:name="_GoBack"/>
+            <w:bookmarkEnd w:id="15"/>
+          </w:p>
+        </w:tc>
+      </w:tr>
+      <w:bookmarkEnd w:id="14"/>
     </w:tbl>
     <w:p/>
     <w:p/>
@@ -5810,8 +6158,8 @@
       </w:r>
     </w:p>
     <w:sectPr>
-      <w:headerReference w:type="default" r:id="rId21"/>
-      <w:footerReference w:type="default" r:id="rId22"/>
+      <w:headerReference w:type="default" r:id="rId22"/>
+      <w:footerReference w:type="default" r:id="rId23"/>
       <w:pgSz w:w="11906" w:h="16838"/>
       <w:pgMar w:top="1440" w:right="1440" w:bottom="1440" w:left="1440" w:header="708" w:footer="708" w:gutter="0"/>
       <w:pgNumType w:start="0"/>
@@ -6009,7 +6357,28 @@
         <w:b/>
         <w:sz w:val="18"/>
       </w:rPr>
-      <w:t>Describes the implemented functionality for the POS and cashiering functionality within ePart</w:t>
+      <w:t>Describes the implemented functionality for the P</w:t>
+    </w:r>
+    <w:r>
+      <w:rPr>
+        <w:b/>
+        <w:sz w:val="18"/>
+      </w:rPr>
+      <w:t>o</w:t>
+    </w:r>
+    <w:r>
+      <w:rPr>
+        <w:b/>
+        <w:sz w:val="18"/>
+      </w:rPr>
+      <w:t>S and cashiering functionality within eP</w:t>
+    </w:r>
+    <w:r>
+      <w:rPr>
+        <w:b/>
+        <w:sz w:val="18"/>
+      </w:rPr>
+      <w:t>ART</w:t>
     </w:r>
   </w:p>
 </w:hdr>
@@ -11421,7 +11790,7 @@
 </file>
 
 <file path=customXml/itemProps2.xml><?xml version="1.0" encoding="utf-8"?>
-<ds:datastoreItem xmlns:ds="http://schemas.openxmlformats.org/officeDocument/2006/customXml" ds:itemID="{030AB31F-AAE4-4E15-B929-CE13C4576F44}">
+<ds:datastoreItem xmlns:ds="http://schemas.openxmlformats.org/officeDocument/2006/customXml" ds:itemID="{360E43B5-6645-45A6-83AF-A66281ED76B3}">
   <ds:schemaRefs>
     <ds:schemaRef ds:uri="http://schemas.openxmlformats.org/officeDocument/2006/bibliography"/>
   </ds:schemaRefs>

</xml_diff>

<commit_message>
Added database diagram, application explanations and stored proc details to Point of Sales document.
</commit_message>
<xml_diff>
--- a/Documentation/PointOfSale/PosV1.docx
+++ b/Documentation/PointOfSale/PosV1.docx
@@ -10,8 +10,9 @@
           <w:docPartUnique/>
         </w:docPartObj>
       </w:sdtPr>
-      <w:sdtEndPr/>
       <w:sdtContent>
+        <w:bookmarkStart w:id="0" w:name="_GoBack" w:displacedByCustomXml="prev"/>
+        <w:bookmarkEnd w:id="0" w:displacedByCustomXml="prev"/>
         <w:p>
           <w:r>
             <w:rPr>
@@ -185,7 +186,6 @@
                                         <w:calendar w:val="gregorian"/>
                                       </w:date>
                                     </w:sdtPr>
-                                    <w:sdtEndPr/>
                                     <w:sdtContent>
                                       <w:r>
                                         <w:rPr>
@@ -367,7 +367,6 @@
                                   <w:calendar w:val="gregorian"/>
                                 </w:date>
                               </w:sdtPr>
-                              <w:sdtEndPr/>
                               <w:sdtContent>
                                 <w:r>
                                   <w:rPr>
@@ -620,7 +619,6 @@
                                     <w:dataBinding w:prefixMappings="xmlns:ns0='http://schemas.microsoft.com/office/2006/coverPageProps' " w:xpath="/ns0:CoverPageProperties[1]/ns0:Abstract[1]" w:storeItemID="{55AF091B-3C7A-41E3-B477-F2FDAA23CFDA}"/>
                                     <w:text w:multiLine="1"/>
                                   </w:sdtPr>
-                                  <w:sdtEndPr/>
                                   <w:sdtContent>
                                     <w:r>
                                       <w:rPr>
@@ -783,7 +781,6 @@
                               <w:dataBinding w:prefixMappings="xmlns:ns0='http://schemas.microsoft.com/office/2006/coverPageProps' " w:xpath="/ns0:CoverPageProperties[1]/ns0:Abstract[1]" w:storeItemID="{55AF091B-3C7A-41E3-B477-F2FDAA23CFDA}"/>
                               <w:text w:multiLine="1"/>
                             </w:sdtPr>
-                            <w:sdtEndPr/>
                             <w:sdtContent>
                               <w:r>
                                 <w:rPr>
@@ -1088,6 +1085,7 @@
       <w:pPr>
         <w:pStyle w:val="TOC1"/>
         <w:tabs>
+          <w:tab w:val="left" w:pos="440"/>
           <w:tab w:val="right" w:leader="dot" w:pos="9016"/>
         </w:tabs>
         <w:rPr>
@@ -1109,6 +1107,20 @@
         <w:rPr>
           <w:noProof/>
         </w:rPr>
+        <w:t>1</w:t>
+      </w:r>
+      <w:r>
+        <w:rPr>
+          <w:rFonts w:eastAsiaTheme="minorEastAsia"/>
+          <w:noProof/>
+          <w:lang w:eastAsia="en-ZA"/>
+        </w:rPr>
+        <w:tab/>
+      </w:r>
+      <w:r>
+        <w:rPr>
+          <w:noProof/>
+        </w:rPr>
         <w:t>Document approval and distribution list</w:t>
       </w:r>
       <w:r>
@@ -1127,7 +1139,7 @@
         <w:rPr>
           <w:noProof/>
         </w:rPr>
-        <w:instrText xml:space="preserve"> PAGEREF _Toc525046517 \h </w:instrText>
+        <w:instrText xml:space="preserve"> PAGEREF _Toc2948148 \h </w:instrText>
       </w:r>
       <w:r>
         <w:rPr>
@@ -1170,7 +1182,7 @@
         <w:rPr>
           <w:noProof/>
         </w:rPr>
-        <w:t>1.</w:t>
+        <w:t>2</w:t>
       </w:r>
       <w:r>
         <w:rPr>
@@ -1202,7 +1214,7 @@
         <w:rPr>
           <w:noProof/>
         </w:rPr>
-        <w:instrText xml:space="preserve"> PAGEREF _Toc525046518 \h </w:instrText>
+        <w:instrText xml:space="preserve"> PAGEREF _Toc2948149 \h </w:instrText>
       </w:r>
       <w:r>
         <w:rPr>
@@ -1245,7 +1257,7 @@
         <w:rPr>
           <w:noProof/>
         </w:rPr>
-        <w:t>2.</w:t>
+        <w:t>3</w:t>
       </w:r>
       <w:r>
         <w:rPr>
@@ -1277,7 +1289,7 @@
         <w:rPr>
           <w:noProof/>
         </w:rPr>
-        <w:instrText xml:space="preserve"> PAGEREF _Toc525046519 \h </w:instrText>
+        <w:instrText xml:space="preserve"> PAGEREF _Toc2948150 \h </w:instrText>
       </w:r>
       <w:r>
         <w:rPr>
@@ -1320,7 +1332,7 @@
         <w:rPr>
           <w:noProof/>
         </w:rPr>
-        <w:t>3.</w:t>
+        <w:t>4</w:t>
       </w:r>
       <w:r>
         <w:rPr>
@@ -1352,7 +1364,7 @@
         <w:rPr>
           <w:noProof/>
         </w:rPr>
-        <w:instrText xml:space="preserve"> PAGEREF _Toc525046520 \h </w:instrText>
+        <w:instrText xml:space="preserve"> PAGEREF _Toc2948151 \h </w:instrText>
       </w:r>
       <w:r>
         <w:rPr>
@@ -1395,7 +1407,7 @@
         <w:rPr>
           <w:noProof/>
         </w:rPr>
-        <w:t>4.</w:t>
+        <w:t>5</w:t>
       </w:r>
       <w:r>
         <w:rPr>
@@ -1427,7 +1439,7 @@
         <w:rPr>
           <w:noProof/>
         </w:rPr>
-        <w:instrText xml:space="preserve"> PAGEREF _Toc525046521 \h </w:instrText>
+        <w:instrText xml:space="preserve"> PAGEREF _Toc2948152 \h </w:instrText>
       </w:r>
       <w:r>
         <w:rPr>
@@ -1470,7 +1482,7 @@
         <w:rPr>
           <w:noProof/>
         </w:rPr>
-        <w:t>5.</w:t>
+        <w:t>6</w:t>
       </w:r>
       <w:r>
         <w:rPr>
@@ -1484,7 +1496,7 @@
         <w:rPr>
           <w:noProof/>
         </w:rPr>
-        <w:t>Cashier shift closing and banking</w:t>
+        <w:t>Cashier shift management</w:t>
       </w:r>
       <w:r>
         <w:rPr>
@@ -1502,7 +1514,7 @@
         <w:rPr>
           <w:noProof/>
         </w:rPr>
-        <w:instrText xml:space="preserve"> PAGEREF _Toc525046522 \h </w:instrText>
+        <w:instrText xml:space="preserve"> PAGEREF _Toc2948153 \h </w:instrText>
       </w:r>
       <w:r>
         <w:rPr>
@@ -1545,7 +1557,7 @@
         <w:rPr>
           <w:noProof/>
         </w:rPr>
-        <w:t>6.</w:t>
+        <w:t>7</w:t>
       </w:r>
       <w:r>
         <w:rPr>
@@ -1559,7 +1571,7 @@
         <w:rPr>
           <w:noProof/>
         </w:rPr>
-        <w:t>Dependencies</w:t>
+        <w:t>Cashier payment receipt</w:t>
       </w:r>
       <w:r>
         <w:rPr>
@@ -1577,7 +1589,7 @@
         <w:rPr>
           <w:noProof/>
         </w:rPr>
-        <w:instrText xml:space="preserve"> PAGEREF _Toc525046523 \h </w:instrText>
+        <w:instrText xml:space="preserve"> PAGEREF _Toc2948154 \h </w:instrText>
       </w:r>
       <w:r>
         <w:rPr>
@@ -1594,7 +1606,7 @@
         <w:rPr>
           <w:noProof/>
         </w:rPr>
-        <w:t>8</w:t>
+        <w:t>10</w:t>
       </w:r>
       <w:r>
         <w:rPr>
@@ -1620,7 +1632,7 @@
         <w:rPr>
           <w:noProof/>
         </w:rPr>
-        <w:t>7.</w:t>
+        <w:t>8</w:t>
       </w:r>
       <w:r>
         <w:rPr>
@@ -1634,7 +1646,7 @@
         <w:rPr>
           <w:noProof/>
         </w:rPr>
-        <w:t>Design philosophy and implementation</w:t>
+        <w:t>Cashier shift closing and banking</w:t>
       </w:r>
       <w:r>
         <w:rPr>
@@ -1652,7 +1664,7 @@
         <w:rPr>
           <w:noProof/>
         </w:rPr>
-        <w:instrText xml:space="preserve"> PAGEREF _Toc525046524 \h </w:instrText>
+        <w:instrText xml:space="preserve"> PAGEREF _Toc2948155 \h </w:instrText>
       </w:r>
       <w:r>
         <w:rPr>
@@ -1669,7 +1681,7 @@
         <w:rPr>
           <w:noProof/>
         </w:rPr>
-        <w:t>9</w:t>
+        <w:t>12</w:t>
       </w:r>
       <w:r>
         <w:rPr>
@@ -1695,7 +1707,7 @@
         <w:rPr>
           <w:noProof/>
         </w:rPr>
-        <w:t>8.</w:t>
+        <w:t>9</w:t>
       </w:r>
       <w:r>
         <w:rPr>
@@ -1709,7 +1721,7 @@
         <w:rPr>
           <w:noProof/>
         </w:rPr>
-        <w:t>Database design approach</w:t>
+        <w:t>Dependencies</w:t>
       </w:r>
       <w:r>
         <w:rPr>
@@ -1727,7 +1739,7 @@
         <w:rPr>
           <w:noProof/>
         </w:rPr>
-        <w:instrText xml:space="preserve"> PAGEREF _Toc525046525 \h </w:instrText>
+        <w:instrText xml:space="preserve"> PAGEREF _Toc2948156 \h </w:instrText>
       </w:r>
       <w:r>
         <w:rPr>
@@ -1744,82 +1756,7 @@
         <w:rPr>
           <w:noProof/>
         </w:rPr>
-        <w:t>9</w:t>
-      </w:r>
-      <w:r>
-        <w:rPr>
-          <w:noProof/>
-        </w:rPr>
-        <w:fldChar w:fldCharType="end"/>
-      </w:r>
-    </w:p>
-    <w:p>
-      <w:pPr>
-        <w:pStyle w:val="TOC1"/>
-        <w:tabs>
-          <w:tab w:val="left" w:pos="440"/>
-          <w:tab w:val="right" w:leader="dot" w:pos="9016"/>
-        </w:tabs>
-        <w:rPr>
-          <w:rFonts w:eastAsiaTheme="minorEastAsia"/>
-          <w:noProof/>
-          <w:lang w:eastAsia="en-ZA"/>
-        </w:rPr>
-      </w:pPr>
-      <w:r>
-        <w:rPr>
-          <w:noProof/>
-        </w:rPr>
-        <w:t>9.</w:t>
-      </w:r>
-      <w:r>
-        <w:rPr>
-          <w:rFonts w:eastAsiaTheme="minorEastAsia"/>
-          <w:noProof/>
-          <w:lang w:eastAsia="en-ZA"/>
-        </w:rPr>
-        <w:tab/>
-      </w:r>
-      <w:r>
-        <w:rPr>
-          <w:noProof/>
-        </w:rPr>
-        <w:t>Database entities and relationships</w:t>
-      </w:r>
-      <w:r>
-        <w:rPr>
-          <w:noProof/>
-        </w:rPr>
-        <w:tab/>
-      </w:r>
-      <w:r>
-        <w:rPr>
-          <w:noProof/>
-        </w:rPr>
-        <w:fldChar w:fldCharType="begin"/>
-      </w:r>
-      <w:r>
-        <w:rPr>
-          <w:noProof/>
-        </w:rPr>
-        <w:instrText xml:space="preserve"> PAGEREF _Toc525046526 \h </w:instrText>
-      </w:r>
-      <w:r>
-        <w:rPr>
-          <w:noProof/>
-        </w:rPr>
-      </w:r>
-      <w:r>
-        <w:rPr>
-          <w:noProof/>
-        </w:rPr>
-        <w:fldChar w:fldCharType="separate"/>
-      </w:r>
-      <w:r>
-        <w:rPr>
-          <w:noProof/>
-        </w:rPr>
-        <w:t>10</w:t>
+        <w:t>13</w:t>
       </w:r>
       <w:r>
         <w:rPr>
@@ -1845,7 +1782,7 @@
         <w:rPr>
           <w:noProof/>
         </w:rPr>
-        <w:t>10.</w:t>
+        <w:t>10</w:t>
       </w:r>
       <w:r>
         <w:rPr>
@@ -1859,7 +1796,7 @@
         <w:rPr>
           <w:noProof/>
         </w:rPr>
-        <w:t>Requirements overview</w:t>
+        <w:t>Design philosophy and implementation</w:t>
       </w:r>
       <w:r>
         <w:rPr>
@@ -1877,7 +1814,7 @@
         <w:rPr>
           <w:noProof/>
         </w:rPr>
-        <w:instrText xml:space="preserve"> PAGEREF _Toc525046527 \h </w:instrText>
+        <w:instrText xml:space="preserve"> PAGEREF _Toc2948157 \h </w:instrText>
       </w:r>
       <w:r>
         <w:rPr>
@@ -1894,7 +1831,7 @@
         <w:rPr>
           <w:noProof/>
         </w:rPr>
-        <w:t>11</w:t>
+        <w:t>14</w:t>
       </w:r>
       <w:r>
         <w:rPr>
@@ -1920,7 +1857,7 @@
         <w:rPr>
           <w:noProof/>
         </w:rPr>
-        <w:t>11.</w:t>
+        <w:t>11</w:t>
       </w:r>
       <w:r>
         <w:rPr>
@@ -1934,6 +1871,306 @@
         <w:rPr>
           <w:noProof/>
         </w:rPr>
+        <w:t>Database entities and relationships</w:t>
+      </w:r>
+      <w:r>
+        <w:rPr>
+          <w:noProof/>
+        </w:rPr>
+        <w:tab/>
+      </w:r>
+      <w:r>
+        <w:rPr>
+          <w:noProof/>
+        </w:rPr>
+        <w:fldChar w:fldCharType="begin"/>
+      </w:r>
+      <w:r>
+        <w:rPr>
+          <w:noProof/>
+        </w:rPr>
+        <w:instrText xml:space="preserve"> PAGEREF _Toc2948158 \h </w:instrText>
+      </w:r>
+      <w:r>
+        <w:rPr>
+          <w:noProof/>
+        </w:rPr>
+      </w:r>
+      <w:r>
+        <w:rPr>
+          <w:noProof/>
+        </w:rPr>
+        <w:fldChar w:fldCharType="separate"/>
+      </w:r>
+      <w:r>
+        <w:rPr>
+          <w:noProof/>
+        </w:rPr>
+        <w:t>15</w:t>
+      </w:r>
+      <w:r>
+        <w:rPr>
+          <w:noProof/>
+        </w:rPr>
+        <w:fldChar w:fldCharType="end"/>
+      </w:r>
+    </w:p>
+    <w:p>
+      <w:pPr>
+        <w:pStyle w:val="TOC1"/>
+        <w:tabs>
+          <w:tab w:val="left" w:pos="660"/>
+          <w:tab w:val="right" w:leader="dot" w:pos="9016"/>
+        </w:tabs>
+        <w:rPr>
+          <w:rFonts w:eastAsiaTheme="minorEastAsia"/>
+          <w:noProof/>
+          <w:lang w:eastAsia="en-ZA"/>
+        </w:rPr>
+      </w:pPr>
+      <w:r>
+        <w:rPr>
+          <w:noProof/>
+        </w:rPr>
+        <w:t>12</w:t>
+      </w:r>
+      <w:r>
+        <w:rPr>
+          <w:rFonts w:eastAsiaTheme="minorEastAsia"/>
+          <w:noProof/>
+          <w:lang w:eastAsia="en-ZA"/>
+        </w:rPr>
+        <w:tab/>
+      </w:r>
+      <w:r>
+        <w:rPr>
+          <w:noProof/>
+        </w:rPr>
+        <w:t>Programs</w:t>
+      </w:r>
+      <w:r>
+        <w:rPr>
+          <w:noProof/>
+        </w:rPr>
+        <w:tab/>
+      </w:r>
+      <w:r>
+        <w:rPr>
+          <w:noProof/>
+        </w:rPr>
+        <w:fldChar w:fldCharType="begin"/>
+      </w:r>
+      <w:r>
+        <w:rPr>
+          <w:noProof/>
+        </w:rPr>
+        <w:instrText xml:space="preserve"> PAGEREF _Toc2948159 \h </w:instrText>
+      </w:r>
+      <w:r>
+        <w:rPr>
+          <w:noProof/>
+        </w:rPr>
+      </w:r>
+      <w:r>
+        <w:rPr>
+          <w:noProof/>
+        </w:rPr>
+        <w:fldChar w:fldCharType="separate"/>
+      </w:r>
+      <w:r>
+        <w:rPr>
+          <w:noProof/>
+        </w:rPr>
+        <w:t>16</w:t>
+      </w:r>
+      <w:r>
+        <w:rPr>
+          <w:noProof/>
+        </w:rPr>
+        <w:fldChar w:fldCharType="end"/>
+      </w:r>
+    </w:p>
+    <w:p>
+      <w:pPr>
+        <w:pStyle w:val="TOC1"/>
+        <w:tabs>
+          <w:tab w:val="left" w:pos="660"/>
+          <w:tab w:val="right" w:leader="dot" w:pos="9016"/>
+        </w:tabs>
+        <w:rPr>
+          <w:rFonts w:eastAsiaTheme="minorEastAsia"/>
+          <w:noProof/>
+          <w:lang w:eastAsia="en-ZA"/>
+        </w:rPr>
+      </w:pPr>
+      <w:r>
+        <w:rPr>
+          <w:noProof/>
+        </w:rPr>
+        <w:t>12.1</w:t>
+      </w:r>
+      <w:r>
+        <w:rPr>
+          <w:rFonts w:eastAsiaTheme="minorEastAsia"/>
+          <w:noProof/>
+          <w:lang w:eastAsia="en-ZA"/>
+        </w:rPr>
+        <w:tab/>
+      </w:r>
+      <w:r>
+        <w:rPr>
+          <w:noProof/>
+        </w:rPr>
+        <w:t>MS Windows Executables</w:t>
+      </w:r>
+      <w:r>
+        <w:rPr>
+          <w:noProof/>
+        </w:rPr>
+        <w:tab/>
+      </w:r>
+      <w:r>
+        <w:rPr>
+          <w:noProof/>
+        </w:rPr>
+        <w:fldChar w:fldCharType="begin"/>
+      </w:r>
+      <w:r>
+        <w:rPr>
+          <w:noProof/>
+        </w:rPr>
+        <w:instrText xml:space="preserve"> PAGEREF _Toc2948160 \h </w:instrText>
+      </w:r>
+      <w:r>
+        <w:rPr>
+          <w:noProof/>
+        </w:rPr>
+      </w:r>
+      <w:r>
+        <w:rPr>
+          <w:noProof/>
+        </w:rPr>
+        <w:fldChar w:fldCharType="separate"/>
+      </w:r>
+      <w:r>
+        <w:rPr>
+          <w:noProof/>
+        </w:rPr>
+        <w:t>16</w:t>
+      </w:r>
+      <w:r>
+        <w:rPr>
+          <w:noProof/>
+        </w:rPr>
+        <w:fldChar w:fldCharType="end"/>
+      </w:r>
+    </w:p>
+    <w:p>
+      <w:pPr>
+        <w:pStyle w:val="TOC1"/>
+        <w:tabs>
+          <w:tab w:val="left" w:pos="660"/>
+          <w:tab w:val="right" w:leader="dot" w:pos="9016"/>
+        </w:tabs>
+        <w:rPr>
+          <w:rFonts w:eastAsiaTheme="minorEastAsia"/>
+          <w:noProof/>
+          <w:lang w:eastAsia="en-ZA"/>
+        </w:rPr>
+      </w:pPr>
+      <w:r>
+        <w:rPr>
+          <w:noProof/>
+        </w:rPr>
+        <w:t>12.2</w:t>
+      </w:r>
+      <w:r>
+        <w:rPr>
+          <w:rFonts w:eastAsiaTheme="minorEastAsia"/>
+          <w:noProof/>
+          <w:lang w:eastAsia="en-ZA"/>
+        </w:rPr>
+        <w:tab/>
+      </w:r>
+      <w:r>
+        <w:rPr>
+          <w:noProof/>
+        </w:rPr>
+        <w:t>SQL Stored Procedures</w:t>
+      </w:r>
+      <w:r>
+        <w:rPr>
+          <w:noProof/>
+        </w:rPr>
+        <w:tab/>
+      </w:r>
+      <w:r>
+        <w:rPr>
+          <w:noProof/>
+        </w:rPr>
+        <w:fldChar w:fldCharType="begin"/>
+      </w:r>
+      <w:r>
+        <w:rPr>
+          <w:noProof/>
+        </w:rPr>
+        <w:instrText xml:space="preserve"> PAGEREF _Toc2948161 \h </w:instrText>
+      </w:r>
+      <w:r>
+        <w:rPr>
+          <w:noProof/>
+        </w:rPr>
+      </w:r>
+      <w:r>
+        <w:rPr>
+          <w:noProof/>
+        </w:rPr>
+        <w:fldChar w:fldCharType="separate"/>
+      </w:r>
+      <w:r>
+        <w:rPr>
+          <w:noProof/>
+        </w:rPr>
+        <w:t>16</w:t>
+      </w:r>
+      <w:r>
+        <w:rPr>
+          <w:noProof/>
+        </w:rPr>
+        <w:fldChar w:fldCharType="end"/>
+      </w:r>
+    </w:p>
+    <w:p>
+      <w:pPr>
+        <w:pStyle w:val="TOC1"/>
+        <w:tabs>
+          <w:tab w:val="left" w:pos="660"/>
+          <w:tab w:val="right" w:leader="dot" w:pos="9016"/>
+        </w:tabs>
+        <w:rPr>
+          <w:rFonts w:eastAsiaTheme="minorEastAsia"/>
+          <w:noProof/>
+          <w:lang w:eastAsia="en-ZA"/>
+        </w:rPr>
+      </w:pPr>
+      <w:r>
+        <w:rPr>
+          <w:noProof/>
+        </w:rPr>
+        <w:t>13</w:t>
+      </w:r>
+      <w:r>
+        <w:rPr>
+          <w:rFonts w:eastAsiaTheme="minorEastAsia"/>
+          <w:noProof/>
+          <w:lang w:eastAsia="en-ZA"/>
+        </w:rPr>
+        <w:tab/>
+      </w:r>
+      <w:r>
+        <w:rPr>
+          <w:noProof/>
+        </w:rPr>
         <w:t>Acceptance</w:t>
       </w:r>
       <w:r>
@@ -1952,7 +2189,7 @@
         <w:rPr>
           <w:noProof/>
         </w:rPr>
-        <w:instrText xml:space="preserve"> PAGEREF _Toc525046528 \h </w:instrText>
+        <w:instrText xml:space="preserve"> PAGEREF _Toc2948162 \h </w:instrText>
       </w:r>
       <w:r>
         <w:rPr>
@@ -1969,7 +2206,7 @@
         <w:rPr>
           <w:noProof/>
         </w:rPr>
-        <w:t>12</w:t>
+        <w:t>17</w:t>
       </w:r>
       <w:r>
         <w:rPr>
@@ -1982,16 +2219,6 @@
       <w:r>
         <w:fldChar w:fldCharType="end"/>
       </w:r>
-    </w:p>
-    <w:p>
-      <w:pPr>
-        <w:rPr>
-          <w:rFonts w:asciiTheme="majorHAnsi" w:eastAsiaTheme="majorEastAsia" w:hAnsiTheme="majorHAnsi" w:cstheme="majorBidi"/>
-          <w:color w:val="2F5496" w:themeColor="accent1" w:themeShade="BF"/>
-          <w:sz w:val="32"/>
-          <w:szCs w:val="32"/>
-        </w:rPr>
-      </w:pPr>
       <w:r>
         <w:br w:type="page"/>
       </w:r>
@@ -1999,15 +2226,18 @@
     <w:p>
       <w:pPr>
         <w:pStyle w:val="Heading1"/>
-      </w:pPr>
-      <w:bookmarkStart w:id="0" w:name="_Toc525046517"/>
+        <w:numPr>
+          <w:ilvl w:val="0"/>
+          <w:numId w:val="45"/>
+        </w:numPr>
+      </w:pPr>
+      <w:bookmarkStart w:id="1" w:name="_Toc2948148"/>
       <w:r>
         <w:lastRenderedPageBreak/>
         <w:t>Document approval and distribution list</w:t>
       </w:r>
-      <w:bookmarkEnd w:id="0"/>
-    </w:p>
-    <w:p/>
+      <w:bookmarkEnd w:id="1"/>
+    </w:p>
     <w:p>
       <w:pPr>
         <w:pStyle w:val="Bodytext1"/>
@@ -2430,15 +2660,15 @@
         <w:pStyle w:val="Heading1"/>
         <w:numPr>
           <w:ilvl w:val="0"/>
-          <w:numId w:val="16"/>
+          <w:numId w:val="45"/>
         </w:numPr>
       </w:pPr>
-      <w:bookmarkStart w:id="1" w:name="_Toc525046518"/>
+      <w:bookmarkStart w:id="2" w:name="_Toc2948149"/>
       <w:r>
         <w:lastRenderedPageBreak/>
         <w:t>Introduction</w:t>
       </w:r>
-      <w:bookmarkEnd w:id="1"/>
+      <w:bookmarkEnd w:id="2"/>
     </w:p>
     <w:p>
       <w:pPr>
@@ -2499,14 +2729,14 @@
         <w:pStyle w:val="Heading1"/>
         <w:numPr>
           <w:ilvl w:val="0"/>
-          <w:numId w:val="16"/>
+          <w:numId w:val="45"/>
         </w:numPr>
       </w:pPr>
-      <w:bookmarkStart w:id="2" w:name="_Toc525046519"/>
+      <w:bookmarkStart w:id="3" w:name="_Toc2948150"/>
       <w:r>
         <w:t>Audience</w:t>
       </w:r>
-      <w:bookmarkEnd w:id="2"/>
+      <w:bookmarkEnd w:id="3"/>
     </w:p>
     <w:p/>
     <w:p>
@@ -2575,15 +2805,15 @@
         <w:pStyle w:val="Heading1"/>
         <w:numPr>
           <w:ilvl w:val="0"/>
-          <w:numId w:val="16"/>
+          <w:numId w:val="45"/>
         </w:numPr>
       </w:pPr>
-      <w:bookmarkStart w:id="3" w:name="_Toc525046520"/>
+      <w:bookmarkStart w:id="4" w:name="_Toc2948151"/>
       <w:r>
         <w:lastRenderedPageBreak/>
         <w:t>Objectives</w:t>
       </w:r>
-      <w:bookmarkEnd w:id="3"/>
+      <w:bookmarkEnd w:id="4"/>
     </w:p>
     <w:p/>
     <w:p>
@@ -2804,10 +3034,10 @@
         <w:pStyle w:val="Heading1"/>
         <w:numPr>
           <w:ilvl w:val="0"/>
-          <w:numId w:val="16"/>
+          <w:numId w:val="45"/>
         </w:numPr>
       </w:pPr>
-      <w:bookmarkStart w:id="4" w:name="_Toc525046521"/>
+      <w:bookmarkStart w:id="5" w:name="_Toc2948152"/>
       <w:r>
         <w:lastRenderedPageBreak/>
         <w:t xml:space="preserve">Functional / Operational </w:t>
@@ -2815,7 +3045,7 @@
       <w:r>
         <w:t>Flow</w:t>
       </w:r>
-      <w:bookmarkEnd w:id="4"/>
+      <w:bookmarkEnd w:id="5"/>
     </w:p>
     <w:p/>
     <w:p>
@@ -2918,7 +3148,19 @@
         <w:rPr>
           <w:b/>
         </w:rPr>
-        <w:t>Diagram 4.1 provides a high-level view of the specific activity</w:t>
+        <w:t xml:space="preserve">Diagram </w:t>
+      </w:r>
+      <w:r>
+        <w:rPr>
+          <w:b/>
+        </w:rPr>
+        <w:t>5</w:t>
+      </w:r>
+      <w:r>
+        <w:rPr>
+          <w:b/>
+        </w:rPr>
+        <w:t>.1 provides a high-level view of the specific activity</w:t>
       </w:r>
     </w:p>
     <w:p/>
@@ -2936,7 +3178,7 @@
         <w:pStyle w:val="ListParagraph"/>
         <w:numPr>
           <w:ilvl w:val="1"/>
-          <w:numId w:val="16"/>
+          <w:numId w:val="46"/>
         </w:numPr>
       </w:pPr>
       <w:r>
@@ -3002,7 +3244,7 @@
         <w:pStyle w:val="ListParagraph"/>
         <w:numPr>
           <w:ilvl w:val="1"/>
-          <w:numId w:val="16"/>
+          <w:numId w:val="46"/>
         </w:numPr>
       </w:pPr>
       <w:r>
@@ -3125,7 +3367,7 @@
         <w:pStyle w:val="ListParagraph"/>
         <w:numPr>
           <w:ilvl w:val="1"/>
-          <w:numId w:val="16"/>
+          <w:numId w:val="46"/>
         </w:numPr>
       </w:pPr>
       <w:r>
@@ -3180,7 +3422,7 @@
         <w:pStyle w:val="ListParagraph"/>
         <w:numPr>
           <w:ilvl w:val="1"/>
-          <w:numId w:val="16"/>
+          <w:numId w:val="46"/>
         </w:numPr>
       </w:pPr>
       <w:r>
@@ -3260,7 +3502,7 @@
         <w:pStyle w:val="ListParagraph"/>
         <w:numPr>
           <w:ilvl w:val="1"/>
-          <w:numId w:val="16"/>
+          <w:numId w:val="46"/>
         </w:numPr>
       </w:pPr>
       <w:r>
@@ -3319,7 +3561,7 @@
         <w:pStyle w:val="ListParagraph"/>
         <w:numPr>
           <w:ilvl w:val="1"/>
-          <w:numId w:val="16"/>
+          <w:numId w:val="46"/>
         </w:numPr>
       </w:pPr>
       <w:r>
@@ -3505,7 +3747,7 @@
           </mc:Choice>
           <mc:Fallback>
             <w:pict>
-              <v:shapetype w14:anchorId="193DA9FF" id="_x0000_t34" coordsize="21600,21600" o:spt="34" o:oned="t" adj="10800" path="m,l@0,0@0,21600,21600,21600e" filled="f">
+              <v:shapetype w14:anchorId="3D181B15" id="_x0000_t34" coordsize="21600,21600" o:spt="34" o:oned="t" adj="10800" path="m,l@0,0@0,21600,21600,21600e" filled="f">
                 <v:stroke joinstyle="miter"/>
                 <v:formulas>
                   <v:f eqn="val #0"/>
@@ -3688,7 +3930,7 @@
         <w:pStyle w:val="ListParagraph"/>
         <w:numPr>
           <w:ilvl w:val="1"/>
-          <w:numId w:val="16"/>
+          <w:numId w:val="46"/>
         </w:numPr>
         <w:jc w:val="both"/>
       </w:pPr>
@@ -3829,12 +4071,14 @@
         <w:pStyle w:val="Heading1"/>
         <w:numPr>
           <w:ilvl w:val="0"/>
-          <w:numId w:val="16"/>
+          <w:numId w:val="46"/>
         </w:numPr>
       </w:pPr>
+      <w:bookmarkStart w:id="6" w:name="_Toc2948153"/>
       <w:r>
         <w:t>Cashier shift management</w:t>
       </w:r>
+      <w:bookmarkEnd w:id="6"/>
     </w:p>
     <w:p/>
     <w:p>
@@ -3914,7 +4158,19 @@
         <w:rPr>
           <w:b/>
         </w:rPr>
-        <w:t>Diagram 5.1 provides a view of the cashier shift user interface</w:t>
+        <w:t xml:space="preserve">Diagram </w:t>
+      </w:r>
+      <w:r>
+        <w:rPr>
+          <w:b/>
+        </w:rPr>
+        <w:t>6</w:t>
+      </w:r>
+      <w:r>
+        <w:rPr>
+          <w:b/>
+        </w:rPr>
+        <w:t>.1 provides a view of the cashier shift user interface</w:t>
       </w:r>
       <w:r>
         <w:rPr>
@@ -4010,13 +4266,15 @@
         <w:pStyle w:val="Heading1"/>
         <w:numPr>
           <w:ilvl w:val="0"/>
-          <w:numId w:val="16"/>
+          <w:numId w:val="46"/>
         </w:numPr>
       </w:pPr>
+      <w:bookmarkStart w:id="7" w:name="_Toc2948154"/>
       <w:r>
         <w:lastRenderedPageBreak/>
         <w:t>Cashier payment receipt</w:t>
       </w:r>
+      <w:bookmarkEnd w:id="7"/>
     </w:p>
     <w:p/>
     <w:p>
@@ -4034,7 +4292,19 @@
         <w:rPr>
           <w:b/>
         </w:rPr>
-        <w:t>Diagram set 6.1 provides a view of how the cashier program progresses through some of the screen view</w:t>
+        <w:t xml:space="preserve">Diagram set </w:t>
+      </w:r>
+      <w:r>
+        <w:rPr>
+          <w:b/>
+        </w:rPr>
+        <w:t>7</w:t>
+      </w:r>
+      <w:r>
+        <w:rPr>
+          <w:b/>
+        </w:rPr>
+        <w:t>.1 provides a view of how the cashier program progresses through some of the screen view</w:t>
       </w:r>
       <w:r>
         <w:rPr>
@@ -4158,15 +4428,7 @@
         </w:drawing>
       </w:r>
       <w:r>
-        <w:t xml:space="preserve">This view represents Sales Order to be paid and has been identified by the last 4 </w:t>
-      </w:r>
-      <w:proofErr w:type="spellStart"/>
-      <w:r>
-        <w:t>didgits</w:t>
-      </w:r>
-      <w:proofErr w:type="spellEnd"/>
-      <w:r>
-        <w:t xml:space="preserve"> of the ticket issued to the customer at the sales counter</w:t>
+        <w:t>This view represents Sales Order to be paid and has been identified by the last 4 digits of the ticket issued to the customer at the sales counter</w:t>
       </w:r>
     </w:p>
     <w:p/>
@@ -4176,7 +4438,7 @@
         <w:pStyle w:val="ListParagraph"/>
         <w:numPr>
           <w:ilvl w:val="2"/>
-          <w:numId w:val="16"/>
+          <w:numId w:val="46"/>
         </w:numPr>
       </w:pPr>
       <w:r>
@@ -4188,7 +4450,7 @@
         <w:pStyle w:val="ListParagraph"/>
         <w:numPr>
           <w:ilvl w:val="2"/>
-          <w:numId w:val="16"/>
+          <w:numId w:val="46"/>
         </w:numPr>
       </w:pPr>
       <w:r>
@@ -4275,7 +4537,7 @@
         <w:pStyle w:val="ListParagraph"/>
         <w:numPr>
           <w:ilvl w:val="2"/>
-          <w:numId w:val="16"/>
+          <w:numId w:val="46"/>
         </w:numPr>
       </w:pPr>
       <w:r>
@@ -4287,7 +4549,7 @@
         <w:pStyle w:val="ListParagraph"/>
         <w:numPr>
           <w:ilvl w:val="1"/>
-          <w:numId w:val="16"/>
+          <w:numId w:val="46"/>
         </w:numPr>
       </w:pPr>
       <w:r>
@@ -4314,15 +4576,15 @@
         <w:pStyle w:val="Heading1"/>
         <w:numPr>
           <w:ilvl w:val="0"/>
-          <w:numId w:val="16"/>
+          <w:numId w:val="46"/>
         </w:numPr>
       </w:pPr>
-      <w:bookmarkStart w:id="5" w:name="_Toc525046522"/>
+      <w:bookmarkStart w:id="8" w:name="_Toc2948155"/>
       <w:r>
         <w:lastRenderedPageBreak/>
         <w:t>Cashier shift closing and banking</w:t>
       </w:r>
-      <w:bookmarkEnd w:id="5"/>
+      <w:bookmarkEnd w:id="8"/>
     </w:p>
     <w:p/>
     <w:p>
@@ -4417,7 +4679,19 @@
         <w:rPr>
           <w:b/>
         </w:rPr>
-        <w:t>Diagram 7.1 provides a view of the cashier cash-up report form which the banking detail is created</w:t>
+        <w:t xml:space="preserve">Diagram </w:t>
+      </w:r>
+      <w:r>
+        <w:rPr>
+          <w:b/>
+        </w:rPr>
+        <w:t>8</w:t>
+      </w:r>
+      <w:r>
+        <w:rPr>
+          <w:b/>
+        </w:rPr>
+        <w:t>.1 provides a view of the cashier cash-up report form which the banking detail is created</w:t>
       </w:r>
     </w:p>
     <w:p>
@@ -4524,14 +4798,14 @@
         <w:pStyle w:val="Heading1"/>
         <w:numPr>
           <w:ilvl w:val="0"/>
-          <w:numId w:val="16"/>
+          <w:numId w:val="46"/>
         </w:numPr>
       </w:pPr>
-      <w:bookmarkStart w:id="6" w:name="_Toc525046523"/>
+      <w:bookmarkStart w:id="9" w:name="_Toc2948156"/>
       <w:r>
         <w:t>Dependencies</w:t>
       </w:r>
-      <w:bookmarkEnd w:id="6"/>
+      <w:bookmarkEnd w:id="9"/>
     </w:p>
     <w:p/>
     <w:tbl>
@@ -4822,84 +5096,32 @@
         </w:tc>
       </w:tr>
     </w:tbl>
-    <w:p>
-      <w:pPr>
-        <w:pStyle w:val="Heading1"/>
-        <w:ind w:left="720"/>
-        <w:rPr>
-          <w:rFonts w:asciiTheme="minorHAnsi" w:eastAsiaTheme="minorHAnsi" w:hAnsiTheme="minorHAnsi" w:cstheme="minorBidi"/>
-          <w:color w:val="auto"/>
-          <w:sz w:val="22"/>
-          <w:szCs w:val="22"/>
-        </w:rPr>
-      </w:pPr>
-      <w:bookmarkStart w:id="7" w:name="_Toc525046524"/>
-      <w:r>
-        <w:rPr>
-          <w:rFonts w:asciiTheme="minorHAnsi" w:eastAsiaTheme="minorHAnsi" w:hAnsiTheme="minorHAnsi" w:cstheme="minorBidi"/>
-          <w:color w:val="auto"/>
-          <w:sz w:val="22"/>
-          <w:szCs w:val="22"/>
-        </w:rPr>
+    <w:p/>
+    <w:p>
+      <w:r>
         <w:t xml:space="preserve">There is a hardware and software dependency </w:t>
       </w:r>
       <w:r>
-        <w:rPr>
-          <w:rFonts w:asciiTheme="minorHAnsi" w:eastAsiaTheme="minorHAnsi" w:hAnsiTheme="minorHAnsi" w:cstheme="minorBidi"/>
-          <w:color w:val="auto"/>
-          <w:sz w:val="22"/>
-          <w:szCs w:val="22"/>
-        </w:rPr>
         <w:t xml:space="preserve">outside of the </w:t>
       </w:r>
       <w:r>
-        <w:rPr>
-          <w:rFonts w:asciiTheme="minorHAnsi" w:eastAsiaTheme="minorHAnsi" w:hAnsiTheme="minorHAnsi" w:cstheme="minorBidi"/>
-          <w:color w:val="auto"/>
-          <w:sz w:val="22"/>
-          <w:szCs w:val="22"/>
-        </w:rPr>
         <w:t xml:space="preserve">standard ePart framework which has come about due to the </w:t>
       </w:r>
       <w:r>
         <w:rPr>
-          <w:rFonts w:asciiTheme="minorHAnsi" w:eastAsiaTheme="minorHAnsi" w:hAnsiTheme="minorHAnsi" w:cstheme="minorBidi"/>
           <w:b/>
           <w:i/>
-          <w:color w:val="auto"/>
-          <w:sz w:val="22"/>
-          <w:szCs w:val="22"/>
         </w:rPr>
         <w:t>age</w:t>
       </w:r>
       <w:r>
-        <w:rPr>
-          <w:rFonts w:asciiTheme="minorHAnsi" w:eastAsiaTheme="minorHAnsi" w:hAnsiTheme="minorHAnsi" w:cstheme="minorBidi"/>
-          <w:color w:val="auto"/>
-          <w:sz w:val="22"/>
-          <w:szCs w:val="22"/>
-        </w:rPr>
         <w:t xml:space="preserve"> of Borland C++ builder</w:t>
       </w:r>
       <w:r>
-        <w:rPr>
-          <w:rFonts w:asciiTheme="minorHAnsi" w:eastAsiaTheme="minorHAnsi" w:hAnsiTheme="minorHAnsi" w:cstheme="minorBidi"/>
-          <w:color w:val="auto"/>
-          <w:sz w:val="22"/>
-          <w:szCs w:val="22"/>
-        </w:rPr>
         <w:t>.</w:t>
       </w:r>
     </w:p>
     <w:p>
-      <w:pPr>
-        <w:ind w:left="720"/>
-      </w:pPr>
-    </w:p>
-    <w:p>
-      <w:pPr>
-        <w:ind w:left="720"/>
-      </w:pPr>
       <w:r>
         <w:t xml:space="preserve">The further intent was to introduce </w:t>
       </w:r>
@@ -4914,9 +5136,6 @@
       </w:r>
     </w:p>
     <w:p>
-      <w:pPr>
-        <w:ind w:left="720"/>
-      </w:pPr>
       <w:r>
         <w:t>The dependencies are:</w:t>
       </w:r>
@@ -4928,6 +5147,7 @@
           <w:ilvl w:val="0"/>
           <w:numId w:val="36"/>
         </w:numPr>
+        <w:ind w:left="567" w:hanging="567"/>
       </w:pPr>
       <w:r>
         <w:t>Hardware display panel</w:t>
@@ -4949,6 +5169,7 @@
           <w:ilvl w:val="0"/>
           <w:numId w:val="36"/>
         </w:numPr>
+        <w:ind w:left="567" w:hanging="567"/>
       </w:pPr>
       <w:r>
         <w:t>Cable running from display to server room</w:t>
@@ -4967,6 +5188,7 @@
           <w:ilvl w:val="0"/>
           <w:numId w:val="36"/>
         </w:numPr>
+        <w:ind w:left="567" w:hanging="567"/>
       </w:pPr>
       <w:r>
         <w:t xml:space="preserve">Tomcat web server </w:t>
@@ -4988,6 +5210,7 @@
           <w:ilvl w:val="0"/>
           <w:numId w:val="36"/>
         </w:numPr>
+        <w:ind w:left="567" w:hanging="567"/>
       </w:pPr>
       <w:r>
         <w:t xml:space="preserve">Browser </w:t>
@@ -5001,7 +5224,7 @@
     </w:p>
     <w:p>
       <w:pPr>
-        <w:ind w:left="720"/>
+        <w:ind w:left="567" w:hanging="567"/>
       </w:pPr>
       <w:r>
         <w:t xml:space="preserve">There is a reserve display panel and USB / RS232 </w:t>
@@ -5012,7 +5235,6 @@
     </w:p>
     <w:p>
       <w:pPr>
-        <w:ind w:left="720"/>
         <w:jc w:val="both"/>
       </w:pPr>
       <w:r>
@@ -5075,9 +5297,10 @@
         <w:pStyle w:val="Heading1"/>
         <w:numPr>
           <w:ilvl w:val="0"/>
-          <w:numId w:val="16"/>
+          <w:numId w:val="46"/>
         </w:numPr>
       </w:pPr>
+      <w:bookmarkStart w:id="10" w:name="_Toc2948157"/>
       <w:r>
         <w:lastRenderedPageBreak/>
         <w:t>Design philosophy</w:t>
@@ -5085,7 +5308,7 @@
       <w:r>
         <w:t xml:space="preserve"> and implementation</w:t>
       </w:r>
-      <w:bookmarkEnd w:id="7"/>
+      <w:bookmarkEnd w:id="10"/>
     </w:p>
     <w:p/>
     <w:p>
@@ -5129,15 +5352,7 @@
         <w:jc w:val="both"/>
       </w:pPr>
       <w:r>
-        <w:t xml:space="preserve">The server accesses the digital display panel using USB to RS232 converter, displaying textual data </w:t>
-      </w:r>
-      <w:proofErr w:type="spellStart"/>
-      <w:r>
-        <w:t>inline</w:t>
-      </w:r>
-      <w:proofErr w:type="spellEnd"/>
-      <w:r>
-        <w:t xml:space="preserve"> with cashier web-based selections aimed at announcing to the waiting customer which sales order reference is required to be at which specific booth number.</w:t>
+        <w:t>The server accesses the digital display panel using USB to RS232 converter, displaying textual data inline with cashier web-based selections aimed at announcing to the waiting customer which sales order reference is required to be at which specific booth number.</w:t>
       </w:r>
     </w:p>
     <w:p>
@@ -5249,123 +5464,19 @@
       </w:r>
     </w:p>
     <w:p>
-      <w:pPr>
-        <w:ind w:left="720"/>
-      </w:pPr>
+      <w:r>
+        <w:br w:type="page"/>
+      </w:r>
     </w:p>
     <w:p>
       <w:pPr>
         <w:pStyle w:val="Heading1"/>
         <w:numPr>
           <w:ilvl w:val="0"/>
-          <w:numId w:val="16"/>
+          <w:numId w:val="46"/>
         </w:numPr>
       </w:pPr>
-      <w:bookmarkStart w:id="8" w:name="_Toc525046525"/>
-      <w:r>
-        <w:t>Database design approach</w:t>
-      </w:r>
-      <w:bookmarkEnd w:id="8"/>
-    </w:p>
-    <w:p>
-      <w:pPr>
-        <w:pStyle w:val="ListParagraph"/>
-      </w:pPr>
-    </w:p>
-    <w:p>
-      <w:pPr>
-        <w:pStyle w:val="ListParagraph"/>
-      </w:pPr>
-      <w:r>
-        <w:rPr>
-          <w:noProof/>
-        </w:rPr>
-        <w:lastRenderedPageBreak/>
-        <w:drawing>
-          <wp:anchor distT="0" distB="0" distL="114300" distR="114300" simplePos="0" relativeHeight="251673600" behindDoc="0" locked="0" layoutInCell="1" allowOverlap="1" wp14:anchorId="217CAABD" wp14:editId="5CAAD476">
-            <wp:simplePos x="0" y="0"/>
-            <wp:positionH relativeFrom="column">
-              <wp:posOffset>508000</wp:posOffset>
-            </wp:positionH>
-            <wp:positionV relativeFrom="paragraph">
-              <wp:posOffset>509905</wp:posOffset>
-            </wp:positionV>
-            <wp:extent cx="3600450" cy="5867400"/>
-            <wp:effectExtent l="0" t="0" r="0" b="0"/>
-            <wp:wrapTopAndBottom/>
-            <wp:docPr id="2" name="Picture 2" descr="cid:image002.png@01D44F6C.FD6FC590"/>
-            <wp:cNvGraphicFramePr/>
-            <a:graphic xmlns:a="http://schemas.openxmlformats.org/drawingml/2006/main">
-              <a:graphicData uri="http://schemas.openxmlformats.org/drawingml/2006/picture">
-                <pic:pic xmlns:pic="http://schemas.openxmlformats.org/drawingml/2006/picture">
-                  <pic:nvPicPr>
-                    <pic:cNvPr id="1" name="Picture 1" descr="cid:image002.png@01D44F6C.FD6FC590"/>
-                    <pic:cNvPicPr/>
-                  </pic:nvPicPr>
-                  <pic:blipFill>
-                    <a:blip r:embed="rId19" r:link="rId20">
-                      <a:extLst>
-                        <a:ext uri="{28A0092B-C50C-407E-A947-70E740481C1C}">
-                          <a14:useLocalDpi xmlns:a14="http://schemas.microsoft.com/office/drawing/2010/main" val="0"/>
-                        </a:ext>
-                      </a:extLst>
-                    </a:blip>
-                    <a:srcRect/>
-                    <a:stretch>
-                      <a:fillRect/>
-                    </a:stretch>
-                  </pic:blipFill>
-                  <pic:spPr bwMode="auto">
-                    <a:xfrm>
-                      <a:off x="0" y="0"/>
-                      <a:ext cx="3600450" cy="5867400"/>
-                    </a:xfrm>
-                    <a:prstGeom prst="rect">
-                      <a:avLst/>
-                    </a:prstGeom>
-                    <a:noFill/>
-                    <a:ln>
-                      <a:noFill/>
-                    </a:ln>
-                  </pic:spPr>
-                </pic:pic>
-              </a:graphicData>
-            </a:graphic>
-            <wp14:sizeRelH relativeFrom="margin">
-              <wp14:pctWidth>0</wp14:pctWidth>
-            </wp14:sizeRelH>
-            <wp14:sizeRelV relativeFrom="margin">
-              <wp14:pctHeight>0</wp14:pctHeight>
-            </wp14:sizeRelV>
-          </wp:anchor>
-        </w:drawing>
-      </w:r>
-      <w:r>
-        <w:t xml:space="preserve">The design approach is done aligned to a normalisation of data and elements with optimised re-compositing for performance reasons. </w:t>
-      </w:r>
-    </w:p>
-    <w:p>
-      <w:pPr>
-        <w:rPr>
-          <w:rFonts w:asciiTheme="majorHAnsi" w:eastAsiaTheme="majorEastAsia" w:hAnsiTheme="majorHAnsi" w:cstheme="majorBidi"/>
-          <w:color w:val="2F5496" w:themeColor="accent1" w:themeShade="BF"/>
-          <w:sz w:val="32"/>
-          <w:szCs w:val="32"/>
-        </w:rPr>
-      </w:pPr>
-      <w:bookmarkStart w:id="9" w:name="_Toc525046526"/>
-      <w:r>
-        <w:br w:type="page"/>
-      </w:r>
-    </w:p>
-    <w:p>
-      <w:pPr>
-        <w:pStyle w:val="Heading1"/>
-        <w:numPr>
-          <w:ilvl w:val="0"/>
-          <w:numId w:val="16"/>
-        </w:numPr>
-      </w:pPr>
+      <w:bookmarkStart w:id="11" w:name="_Toc2948158"/>
       <w:r>
         <w:rPr>
           <w:noProof/>
@@ -5395,7 +5506,7 @@
                     <pic:cNvPicPr/>
                   </pic:nvPicPr>
                   <pic:blipFill>
-                    <a:blip r:embed="rId21">
+                    <a:blip r:embed="rId19">
                       <a:extLst>
                         <a:ext uri="{28A0092B-C50C-407E-A947-70E740481C1C}">
                           <a14:useLocalDpi xmlns:a14="http://schemas.microsoft.com/office/drawing/2010/main" val="0"/>
@@ -5430,37 +5541,42 @@
       <w:r>
         <w:t>Database entities and relationships</w:t>
       </w:r>
-      <w:bookmarkEnd w:id="9"/>
+      <w:bookmarkEnd w:id="11"/>
     </w:p>
     <w:p>
       <w:pPr>
         <w:pStyle w:val="Heading1"/>
         <w:numPr>
           <w:ilvl w:val="0"/>
-          <w:numId w:val="16"/>
+          <w:numId w:val="46"/>
         </w:numPr>
-      </w:pPr>
-      <w:bookmarkStart w:id="10" w:name="_Toc1568833"/>
-      <w:bookmarkStart w:id="11" w:name="_Hlk1568473"/>
+        <w:ind w:left="426"/>
+      </w:pPr>
+      <w:bookmarkStart w:id="12" w:name="_Toc1568833"/>
+      <w:bookmarkStart w:id="13" w:name="_Hlk1568473"/>
+      <w:bookmarkStart w:id="14" w:name="_Toc2948159"/>
       <w:r>
         <w:lastRenderedPageBreak/>
         <w:t>Programs</w:t>
       </w:r>
-      <w:bookmarkEnd w:id="10"/>
+      <w:bookmarkStart w:id="15" w:name="_Toc1568834"/>
+      <w:bookmarkEnd w:id="12"/>
+      <w:bookmarkEnd w:id="14"/>
     </w:p>
     <w:p>
       <w:pPr>
         <w:pStyle w:val="Heading1"/>
         <w:numPr>
           <w:ilvl w:val="1"/>
-          <w:numId w:val="16"/>
+          <w:numId w:val="46"/>
         </w:numPr>
       </w:pPr>
-      <w:bookmarkStart w:id="12" w:name="_Toc1568834"/>
+      <w:bookmarkStart w:id="16" w:name="_Toc2948160"/>
       <w:r>
         <w:t>MS Windows Executables</w:t>
       </w:r>
-      <w:bookmarkEnd w:id="12"/>
+      <w:bookmarkEnd w:id="15"/>
+      <w:bookmarkEnd w:id="16"/>
     </w:p>
     <w:tbl>
       <w:tblPr>
@@ -5593,23 +5709,24 @@
           </w:p>
         </w:tc>
       </w:tr>
-      <w:bookmarkEnd w:id="11"/>
     </w:tbl>
-    <w:p/>
     <w:p>
       <w:pPr>
         <w:pStyle w:val="Heading1"/>
         <w:numPr>
           <w:ilvl w:val="1"/>
-          <w:numId w:val="16"/>
+          <w:numId w:val="46"/>
         </w:numPr>
       </w:pPr>
-      <w:bookmarkStart w:id="13" w:name="_Toc1568835"/>
-      <w:bookmarkStart w:id="14" w:name="_Hlk1568491"/>
+      <w:bookmarkStart w:id="17" w:name="_Toc1568835"/>
+      <w:bookmarkStart w:id="18" w:name="_Hlk1568491"/>
+      <w:bookmarkStart w:id="19" w:name="_Toc2948161"/>
+      <w:bookmarkEnd w:id="13"/>
       <w:r>
         <w:t>SQL Stored Procedures</w:t>
       </w:r>
-      <w:bookmarkEnd w:id="13"/>
+      <w:bookmarkEnd w:id="17"/>
+      <w:bookmarkEnd w:id="19"/>
     </w:p>
     <w:tbl>
       <w:tblPr>
@@ -5999,12 +6116,10 @@
             <w:r>
               <w:t>Adds an RFC document to the approved list.</w:t>
             </w:r>
-            <w:bookmarkStart w:id="15" w:name="_GoBack"/>
-            <w:bookmarkEnd w:id="15"/>
           </w:p>
         </w:tc>
       </w:tr>
-      <w:bookmarkEnd w:id="14"/>
+      <w:bookmarkEnd w:id="18"/>
     </w:tbl>
     <w:p/>
     <w:p/>
@@ -6044,15 +6159,15 @@
         <w:pStyle w:val="Heading1"/>
         <w:numPr>
           <w:ilvl w:val="0"/>
-          <w:numId w:val="16"/>
+          <w:numId w:val="46"/>
         </w:numPr>
       </w:pPr>
-      <w:bookmarkStart w:id="16" w:name="_Toc525046528"/>
+      <w:bookmarkStart w:id="20" w:name="_Toc2948162"/>
       <w:r>
         <w:lastRenderedPageBreak/>
         <w:t>Acceptance</w:t>
       </w:r>
-      <w:bookmarkEnd w:id="16"/>
+      <w:bookmarkEnd w:id="20"/>
     </w:p>
     <w:p/>
     <w:p>
@@ -6158,8 +6273,8 @@
       </w:r>
     </w:p>
     <w:sectPr>
-      <w:headerReference w:type="default" r:id="rId22"/>
-      <w:footerReference w:type="default" r:id="rId23"/>
+      <w:headerReference w:type="default" r:id="rId20"/>
+      <w:footerReference w:type="default" r:id="rId21"/>
       <w:pgSz w:w="11906" w:h="16838"/>
       <w:pgMar w:top="1440" w:right="1440" w:bottom="1440" w:left="1440" w:header="708" w:footer="708" w:gutter="0"/>
       <w:pgNumType w:start="0"/>
@@ -6200,6 +6315,9 @@
 <w:ftr xmlns:wpc="http://schemas.microsoft.com/office/word/2010/wordprocessingCanvas" xmlns:cx="http://schemas.microsoft.com/office/drawing/2014/chartex" xmlns:cx1="http://schemas.microsoft.com/office/drawing/2015/9/8/chartex" xmlns:cx2="http://schemas.microsoft.com/office/drawing/2015/10/21/chartex" xmlns:cx3="http://schemas.microsoft.com/office/drawing/2016/5/9/chartex" xmlns:cx4="http://schemas.microsoft.com/office/drawing/2016/5/10/chartex" xmlns:cx5="http://schemas.microsoft.com/office/drawing/2016/5/11/chartex" xmlns:cx6="http://schemas.microsoft.com/office/drawing/2016/5/12/chartex" xmlns:cx7="http://schemas.microsoft.com/office/drawing/2016/5/13/chartex" xmlns:cx8="http://schemas.microsoft.com/office/drawing/2016/5/14/chartex" xmlns:mc="http://schemas.openxmlformats.org/markup-compatibility/2006" xmlns:aink="http://schemas.microsoft.com/office/drawing/2016/ink" xmlns:am3d="http://schemas.microsoft.com/office/drawing/2017/model3d" xmlns:o="urn:schemas-microsoft-com:office:office" xmlns:r="http://schemas.openxmlformats.org/officeDocument/2006/relationships" xmlns:m="http://schemas.openxmlformats.org/officeDocument/2006/math" xmlns:v="urn:schemas-microsoft-com:vml" xmlns:wp14="http://schemas.microsoft.com/office/word/2010/wordprocessingDrawing" xmlns:wp="http://schemas.openxmlformats.org/drawingml/2006/wordprocessingDrawing" xmlns:w10="urn:schemas-microsoft-com:office:word" xmlns:w="http://schemas.openxmlformats.org/wordprocessingml/2006/main" xmlns:w14="http://schemas.microsoft.com/office/word/2010/wordml" xmlns:w15="http://schemas.microsoft.com/office/word/2012/wordml" xmlns:w16cid="http://schemas.microsoft.com/office/word/2016/wordml/cid" xmlns:w16se="http://schemas.microsoft.com/office/word/2015/wordml/symex" xmlns:wpg="http://schemas.microsoft.com/office/word/2010/wordprocessingGroup" xmlns:wpi="http://schemas.microsoft.com/office/word/2010/wordprocessingInk" xmlns:wne="http://schemas.microsoft.com/office/word/2006/wordml" xmlns:wps="http://schemas.microsoft.com/office/word/2010/wordprocessingShape" mc:Ignorable="w14 w15 w16se w16cid wp14">
   <w:p>
     <w:pPr>
+      <w:tabs>
+        <w:tab w:val="right" w:pos="8931"/>
+      </w:tabs>
       <w:spacing w:after="0" w:line="240" w:lineRule="auto"/>
       <w:rPr>
         <w:noProof/>
@@ -6239,19 +6357,12 @@
       <w:fldChar w:fldCharType="end"/>
     </w:r>
     <w:r>
+      <w:rPr>
+        <w:noProof/>
+      </w:rPr>
       <w:tab/>
     </w:r>
     <w:r>
-      <w:tab/>
-    </w:r>
-    <w:r>
-      <w:tab/>
-    </w:r>
-    <w:r>
-      <w:tab/>
-    </w:r>
-    <w:r>
-      <w:tab/>
       <w:t xml:space="preserve">Page </w:t>
     </w:r>
     <w:r>
@@ -6387,6 +6498,123 @@
 <file path=word/numbering.xml><?xml version="1.0" encoding="utf-8"?>
 <w:numbering xmlns:wpc="http://schemas.microsoft.com/office/word/2010/wordprocessingCanvas" xmlns:cx="http://schemas.microsoft.com/office/drawing/2014/chartex" xmlns:cx1="http://schemas.microsoft.com/office/drawing/2015/9/8/chartex" xmlns:cx2="http://schemas.microsoft.com/office/drawing/2015/10/21/chartex" xmlns:cx3="http://schemas.microsoft.com/office/drawing/2016/5/9/chartex" xmlns:cx4="http://schemas.microsoft.com/office/drawing/2016/5/10/chartex" xmlns:cx5="http://schemas.microsoft.com/office/drawing/2016/5/11/chartex" xmlns:cx6="http://schemas.microsoft.com/office/drawing/2016/5/12/chartex" xmlns:cx7="http://schemas.microsoft.com/office/drawing/2016/5/13/chartex" xmlns:cx8="http://schemas.microsoft.com/office/drawing/2016/5/14/chartex" xmlns:mc="http://schemas.openxmlformats.org/markup-compatibility/2006" xmlns:aink="http://schemas.microsoft.com/office/drawing/2016/ink" xmlns:am3d="http://schemas.microsoft.com/office/drawing/2017/model3d" xmlns:o="urn:schemas-microsoft-com:office:office" xmlns:r="http://schemas.openxmlformats.org/officeDocument/2006/relationships" xmlns:m="http://schemas.openxmlformats.org/officeDocument/2006/math" xmlns:v="urn:schemas-microsoft-com:vml" xmlns:wp14="http://schemas.microsoft.com/office/word/2010/wordprocessingDrawing" xmlns:wp="http://schemas.openxmlformats.org/drawingml/2006/wordprocessingDrawing" xmlns:w10="urn:schemas-microsoft-com:office:word" xmlns:w="http://schemas.openxmlformats.org/wordprocessingml/2006/main" xmlns:w14="http://schemas.microsoft.com/office/word/2010/wordml" xmlns:w15="http://schemas.microsoft.com/office/word/2012/wordml" xmlns:w16cid="http://schemas.microsoft.com/office/word/2016/wordml/cid" xmlns:w16se="http://schemas.microsoft.com/office/word/2015/wordml/symex" xmlns:wpg="http://schemas.microsoft.com/office/word/2010/wordprocessingGroup" xmlns:wpi="http://schemas.microsoft.com/office/word/2010/wordprocessingInk" xmlns:wne="http://schemas.microsoft.com/office/word/2006/wordml" xmlns:wps="http://schemas.microsoft.com/office/word/2010/wordprocessingShape" mc:Ignorable="w14 w15 w16se w16cid wp14">
   <w:abstractNum w:abstractNumId="0" w15:restartNumberingAfterBreak="0">
+    <w:nsid w:val="00957244"/>
+    <w:multiLevelType w:val="multilevel"/>
+    <w:tmpl w:val="AC7473D2"/>
+    <w:lvl w:ilvl="0">
+      <w:start w:val="1"/>
+      <w:numFmt w:val="decimal"/>
+      <w:lvlText w:val="%1."/>
+      <w:lvlJc w:val="left"/>
+      <w:pPr>
+        <w:ind w:left="720" w:hanging="360"/>
+      </w:pPr>
+    </w:lvl>
+    <w:lvl w:ilvl="1">
+      <w:start w:val="2"/>
+      <w:numFmt w:val="bullet"/>
+      <w:lvlText w:val=""/>
+      <w:lvlJc w:val="left"/>
+      <w:pPr>
+        <w:ind w:left="750" w:hanging="390"/>
+      </w:pPr>
+      <w:rPr>
+        <w:rFonts w:ascii="Symbol" w:eastAsiaTheme="minorHAnsi" w:hAnsi="Symbol" w:cstheme="minorBidi" w:hint="default"/>
+      </w:rPr>
+    </w:lvl>
+    <w:lvl w:ilvl="2">
+      <w:start w:val="1"/>
+      <w:numFmt w:val="decimal"/>
+      <w:isLgl/>
+      <w:lvlText w:val="%1.%2.%3"/>
+      <w:lvlJc w:val="left"/>
+      <w:pPr>
+        <w:ind w:left="1080" w:hanging="720"/>
+      </w:pPr>
+      <w:rPr>
+        <w:rFonts w:hint="default"/>
+      </w:rPr>
+    </w:lvl>
+    <w:lvl w:ilvl="3">
+      <w:start w:val="1"/>
+      <w:numFmt w:val="decimal"/>
+      <w:isLgl/>
+      <w:lvlText w:val="%1.%2.%3.%4"/>
+      <w:lvlJc w:val="left"/>
+      <w:pPr>
+        <w:ind w:left="1080" w:hanging="720"/>
+      </w:pPr>
+      <w:rPr>
+        <w:rFonts w:hint="default"/>
+      </w:rPr>
+    </w:lvl>
+    <w:lvl w:ilvl="4">
+      <w:start w:val="1"/>
+      <w:numFmt w:val="decimal"/>
+      <w:isLgl/>
+      <w:lvlText w:val="%1.%2.%3.%4.%5"/>
+      <w:lvlJc w:val="left"/>
+      <w:pPr>
+        <w:ind w:left="1440" w:hanging="1080"/>
+      </w:pPr>
+      <w:rPr>
+        <w:rFonts w:hint="default"/>
+      </w:rPr>
+    </w:lvl>
+    <w:lvl w:ilvl="5">
+      <w:start w:val="1"/>
+      <w:numFmt w:val="decimal"/>
+      <w:isLgl/>
+      <w:lvlText w:val="%1.%2.%3.%4.%5.%6"/>
+      <w:lvlJc w:val="left"/>
+      <w:pPr>
+        <w:ind w:left="1800" w:hanging="1440"/>
+      </w:pPr>
+      <w:rPr>
+        <w:rFonts w:hint="default"/>
+      </w:rPr>
+    </w:lvl>
+    <w:lvl w:ilvl="6">
+      <w:start w:val="1"/>
+      <w:numFmt w:val="decimal"/>
+      <w:isLgl/>
+      <w:lvlText w:val="%1.%2.%3.%4.%5.%6.%7"/>
+      <w:lvlJc w:val="left"/>
+      <w:pPr>
+        <w:ind w:left="1800" w:hanging="1440"/>
+      </w:pPr>
+      <w:rPr>
+        <w:rFonts w:hint="default"/>
+      </w:rPr>
+    </w:lvl>
+    <w:lvl w:ilvl="7">
+      <w:start w:val="1"/>
+      <w:numFmt w:val="decimal"/>
+      <w:isLgl/>
+      <w:lvlText w:val="%1.%2.%3.%4.%5.%6.%7.%8"/>
+      <w:lvlJc w:val="left"/>
+      <w:pPr>
+        <w:ind w:left="2160" w:hanging="1800"/>
+      </w:pPr>
+      <w:rPr>
+        <w:rFonts w:hint="default"/>
+      </w:rPr>
+    </w:lvl>
+    <w:lvl w:ilvl="8">
+      <w:start w:val="1"/>
+      <w:numFmt w:val="decimal"/>
+      <w:isLgl/>
+      <w:lvlText w:val="%1.%2.%3.%4.%5.%6.%7.%8.%9"/>
+      <w:lvlJc w:val="left"/>
+      <w:pPr>
+        <w:ind w:left="2160" w:hanging="1800"/>
+      </w:pPr>
+      <w:rPr>
+        <w:rFonts w:hint="default"/>
+      </w:rPr>
+    </w:lvl>
+  </w:abstractNum>
+  <w:abstractNum w:abstractNumId="1" w15:restartNumberingAfterBreak="0">
     <w:nsid w:val="05413328"/>
     <w:multiLevelType w:val="hybridMultilevel"/>
     <w:tmpl w:val="A65ED70C"/>
@@ -6499,7 +6727,7 @@
       </w:rPr>
     </w:lvl>
   </w:abstractNum>
-  <w:abstractNum w:abstractNumId="1" w15:restartNumberingAfterBreak="0">
+  <w:abstractNum w:abstractNumId="2" w15:restartNumberingAfterBreak="0">
     <w:nsid w:val="122669BC"/>
     <w:multiLevelType w:val="multilevel"/>
     <w:tmpl w:val="1C09001F"/>
@@ -6585,7 +6813,7 @@
       </w:pPr>
     </w:lvl>
   </w:abstractNum>
-  <w:abstractNum w:abstractNumId="2" w15:restartNumberingAfterBreak="0">
+  <w:abstractNum w:abstractNumId="3" w15:restartNumberingAfterBreak="0">
     <w:nsid w:val="1384660C"/>
     <w:multiLevelType w:val="hybridMultilevel"/>
     <w:tmpl w:val="34226306"/>
@@ -6698,7 +6926,127 @@
       </w:rPr>
     </w:lvl>
   </w:abstractNum>
-  <w:abstractNum w:abstractNumId="3" w15:restartNumberingAfterBreak="0">
+  <w:abstractNum w:abstractNumId="4" w15:restartNumberingAfterBreak="0">
+    <w:nsid w:val="17D03EBF"/>
+    <w:multiLevelType w:val="multilevel"/>
+    <w:tmpl w:val="9ED6EEB4"/>
+    <w:lvl w:ilvl="0">
+      <w:start w:val="1"/>
+      <w:numFmt w:val="decimal"/>
+      <w:lvlText w:val="%1"/>
+      <w:lvlJc w:val="left"/>
+      <w:pPr>
+        <w:ind w:left="0" w:firstLine="0"/>
+      </w:pPr>
+      <w:rPr>
+        <w:rFonts w:hint="default"/>
+      </w:rPr>
+    </w:lvl>
+    <w:lvl w:ilvl="1">
+      <w:start w:val="2"/>
+      <w:numFmt w:val="decimal"/>
+      <w:lvlText w:val="%1.%2"/>
+      <w:lvlJc w:val="left"/>
+      <w:pPr>
+        <w:ind w:left="357" w:firstLine="0"/>
+      </w:pPr>
+      <w:rPr>
+        <w:rFonts w:hint="default"/>
+      </w:rPr>
+    </w:lvl>
+    <w:lvl w:ilvl="2">
+      <w:start w:val="1"/>
+      <w:numFmt w:val="decimal"/>
+      <w:isLgl/>
+      <w:lvlText w:val="%1.%2.%3"/>
+      <w:lvlJc w:val="left"/>
+      <w:pPr>
+        <w:ind w:left="714" w:firstLine="0"/>
+      </w:pPr>
+      <w:rPr>
+        <w:rFonts w:hint="default"/>
+      </w:rPr>
+    </w:lvl>
+    <w:lvl w:ilvl="3">
+      <w:start w:val="1"/>
+      <w:numFmt w:val="decimal"/>
+      <w:isLgl/>
+      <w:lvlText w:val="%1.%2.%3.%4"/>
+      <w:lvlJc w:val="left"/>
+      <w:pPr>
+        <w:ind w:left="1071" w:firstLine="0"/>
+      </w:pPr>
+      <w:rPr>
+        <w:rFonts w:hint="default"/>
+      </w:rPr>
+    </w:lvl>
+    <w:lvl w:ilvl="4">
+      <w:start w:val="1"/>
+      <w:numFmt w:val="decimal"/>
+      <w:isLgl/>
+      <w:lvlText w:val="%1.%2.%3.%4.%5"/>
+      <w:lvlJc w:val="left"/>
+      <w:pPr>
+        <w:ind w:left="1428" w:firstLine="0"/>
+      </w:pPr>
+      <w:rPr>
+        <w:rFonts w:hint="default"/>
+      </w:rPr>
+    </w:lvl>
+    <w:lvl w:ilvl="5">
+      <w:start w:val="1"/>
+      <w:numFmt w:val="decimal"/>
+      <w:isLgl/>
+      <w:lvlText w:val="%1.%2.%3.%4.%5.%6"/>
+      <w:lvlJc w:val="left"/>
+      <w:pPr>
+        <w:ind w:left="1785" w:firstLine="0"/>
+      </w:pPr>
+      <w:rPr>
+        <w:rFonts w:hint="default"/>
+      </w:rPr>
+    </w:lvl>
+    <w:lvl w:ilvl="6">
+      <w:start w:val="1"/>
+      <w:numFmt w:val="decimal"/>
+      <w:isLgl/>
+      <w:lvlText w:val="%1.%2.%3.%4.%5.%6.%7"/>
+      <w:lvlJc w:val="left"/>
+      <w:pPr>
+        <w:ind w:left="2142" w:firstLine="0"/>
+      </w:pPr>
+      <w:rPr>
+        <w:rFonts w:hint="default"/>
+      </w:rPr>
+    </w:lvl>
+    <w:lvl w:ilvl="7">
+      <w:start w:val="1"/>
+      <w:numFmt w:val="decimal"/>
+      <w:isLgl/>
+      <w:lvlText w:val="%1.%2.%3.%4.%5.%6.%7.%8"/>
+      <w:lvlJc w:val="left"/>
+      <w:pPr>
+        <w:ind w:left="2499" w:firstLine="0"/>
+      </w:pPr>
+      <w:rPr>
+        <w:rFonts w:hint="default"/>
+      </w:rPr>
+    </w:lvl>
+    <w:lvl w:ilvl="8">
+      <w:start w:val="1"/>
+      <w:numFmt w:val="decimal"/>
+      <w:isLgl/>
+      <w:lvlText w:val="%1.%2.%3.%4.%5.%6.%7.%8.%9"/>
+      <w:lvlJc w:val="left"/>
+      <w:pPr>
+        <w:ind w:left="2856" w:firstLine="0"/>
+      </w:pPr>
+      <w:rPr>
+        <w:rFonts w:hint="default"/>
+      </w:rPr>
+    </w:lvl>
+  </w:abstractNum>
+  <w:abstractNum w:abstractNumId="5" w15:restartNumberingAfterBreak="0">
     <w:nsid w:val="1B7645FC"/>
     <w:multiLevelType w:val="hybridMultilevel"/>
     <w:tmpl w:val="14344D9E"/>
@@ -6811,7 +7159,7 @@
       </w:rPr>
     </w:lvl>
   </w:abstractNum>
-  <w:abstractNum w:abstractNumId="4" w15:restartNumberingAfterBreak="0">
+  <w:abstractNum w:abstractNumId="6" w15:restartNumberingAfterBreak="0">
     <w:nsid w:val="1CD7121A"/>
     <w:multiLevelType w:val="hybridMultilevel"/>
     <w:tmpl w:val="4802E55A"/>
@@ -6924,7 +7272,7 @@
       </w:rPr>
     </w:lvl>
   </w:abstractNum>
-  <w:abstractNum w:abstractNumId="5" w15:restartNumberingAfterBreak="0">
+  <w:abstractNum w:abstractNumId="7" w15:restartNumberingAfterBreak="0">
     <w:nsid w:val="1F523DB5"/>
     <w:multiLevelType w:val="hybridMultilevel"/>
     <w:tmpl w:val="3872F630"/>
@@ -7037,7 +7385,7 @@
       </w:rPr>
     </w:lvl>
   </w:abstractNum>
-  <w:abstractNum w:abstractNumId="6" w15:restartNumberingAfterBreak="0">
+  <w:abstractNum w:abstractNumId="8" w15:restartNumberingAfterBreak="0">
     <w:nsid w:val="22927678"/>
     <w:multiLevelType w:val="hybridMultilevel"/>
     <w:tmpl w:val="54FE23BC"/>
@@ -7150,7 +7498,7 @@
       </w:rPr>
     </w:lvl>
   </w:abstractNum>
-  <w:abstractNum w:abstractNumId="7" w15:restartNumberingAfterBreak="0">
+  <w:abstractNum w:abstractNumId="9" w15:restartNumberingAfterBreak="0">
     <w:nsid w:val="22B360BB"/>
     <w:multiLevelType w:val="hybridMultilevel"/>
     <w:tmpl w:val="4B988ECC"/>
@@ -7263,7 +7611,127 @@
       </w:rPr>
     </w:lvl>
   </w:abstractNum>
-  <w:abstractNum w:abstractNumId="8" w15:restartNumberingAfterBreak="0">
+  <w:abstractNum w:abstractNumId="10" w15:restartNumberingAfterBreak="0">
+    <w:nsid w:val="236A40CA"/>
+    <w:multiLevelType w:val="multilevel"/>
+    <w:tmpl w:val="35D80A62"/>
+    <w:lvl w:ilvl="0">
+      <w:start w:val="3"/>
+      <w:numFmt w:val="decimal"/>
+      <w:lvlText w:val="%1."/>
+      <w:lvlJc w:val="left"/>
+      <w:pPr>
+        <w:ind w:left="720" w:hanging="360"/>
+      </w:pPr>
+      <w:rPr>
+        <w:rFonts w:hint="default"/>
+      </w:rPr>
+    </w:lvl>
+    <w:lvl w:ilvl="1">
+      <w:start w:val="2"/>
+      <w:numFmt w:val="bullet"/>
+      <w:lvlText w:val=""/>
+      <w:lvlJc w:val="left"/>
+      <w:pPr>
+        <w:ind w:left="750" w:hanging="390"/>
+      </w:pPr>
+      <w:rPr>
+        <w:rFonts w:ascii="Symbol" w:eastAsiaTheme="minorHAnsi" w:hAnsi="Symbol" w:cstheme="minorBidi" w:hint="default"/>
+      </w:rPr>
+    </w:lvl>
+    <w:lvl w:ilvl="2">
+      <w:start w:val="1"/>
+      <w:numFmt w:val="decimal"/>
+      <w:isLgl/>
+      <w:lvlText w:val="%1.%2.%3"/>
+      <w:lvlJc w:val="left"/>
+      <w:pPr>
+        <w:ind w:left="1080" w:hanging="720"/>
+      </w:pPr>
+      <w:rPr>
+        <w:rFonts w:hint="default"/>
+      </w:rPr>
+    </w:lvl>
+    <w:lvl w:ilvl="3">
+      <w:start w:val="1"/>
+      <w:numFmt w:val="decimal"/>
+      <w:isLgl/>
+      <w:lvlText w:val="%1.%2.%3.%4"/>
+      <w:lvlJc w:val="left"/>
+      <w:pPr>
+        <w:ind w:left="1080" w:hanging="720"/>
+      </w:pPr>
+      <w:rPr>
+        <w:rFonts w:hint="default"/>
+      </w:rPr>
+    </w:lvl>
+    <w:lvl w:ilvl="4">
+      <w:start w:val="1"/>
+      <w:numFmt w:val="decimal"/>
+      <w:isLgl/>
+      <w:lvlText w:val="%1.%2.%3.%4.%5"/>
+      <w:lvlJc w:val="left"/>
+      <w:pPr>
+        <w:ind w:left="1440" w:hanging="1080"/>
+      </w:pPr>
+      <w:rPr>
+        <w:rFonts w:hint="default"/>
+      </w:rPr>
+    </w:lvl>
+    <w:lvl w:ilvl="5">
+      <w:start w:val="1"/>
+      <w:numFmt w:val="decimal"/>
+      <w:isLgl/>
+      <w:lvlText w:val="%1.%2.%3.%4.%5.%6"/>
+      <w:lvlJc w:val="left"/>
+      <w:pPr>
+        <w:ind w:left="1800" w:hanging="1440"/>
+      </w:pPr>
+      <w:rPr>
+        <w:rFonts w:hint="default"/>
+      </w:rPr>
+    </w:lvl>
+    <w:lvl w:ilvl="6">
+      <w:start w:val="1"/>
+      <w:numFmt w:val="decimal"/>
+      <w:isLgl/>
+      <w:lvlText w:val="%1.%2.%3.%4.%5.%6.%7"/>
+      <w:lvlJc w:val="left"/>
+      <w:pPr>
+        <w:ind w:left="1800" w:hanging="1440"/>
+      </w:pPr>
+      <w:rPr>
+        <w:rFonts w:hint="default"/>
+      </w:rPr>
+    </w:lvl>
+    <w:lvl w:ilvl="7">
+      <w:start w:val="1"/>
+      <w:numFmt w:val="decimal"/>
+      <w:isLgl/>
+      <w:lvlText w:val="%1.%2.%3.%4.%5.%6.%7.%8"/>
+      <w:lvlJc w:val="left"/>
+      <w:pPr>
+        <w:ind w:left="2160" w:hanging="1800"/>
+      </w:pPr>
+      <w:rPr>
+        <w:rFonts w:hint="default"/>
+      </w:rPr>
+    </w:lvl>
+    <w:lvl w:ilvl="8">
+      <w:start w:val="1"/>
+      <w:numFmt w:val="decimal"/>
+      <w:isLgl/>
+      <w:lvlText w:val="%1.%2.%3.%4.%5.%6.%7.%8.%9"/>
+      <w:lvlJc w:val="left"/>
+      <w:pPr>
+        <w:ind w:left="2160" w:hanging="1800"/>
+      </w:pPr>
+      <w:rPr>
+        <w:rFonts w:hint="default"/>
+      </w:rPr>
+    </w:lvl>
+  </w:abstractNum>
+  <w:abstractNum w:abstractNumId="11" w15:restartNumberingAfterBreak="0">
     <w:nsid w:val="2A8D24B3"/>
     <w:multiLevelType w:val="multilevel"/>
     <w:tmpl w:val="95A2127A"/>
@@ -7381,7 +7849,7 @@
       </w:rPr>
     </w:lvl>
   </w:abstractNum>
-  <w:abstractNum w:abstractNumId="9" w15:restartNumberingAfterBreak="0">
+  <w:abstractNum w:abstractNumId="12" w15:restartNumberingAfterBreak="0">
     <w:nsid w:val="2D914F25"/>
     <w:multiLevelType w:val="hybridMultilevel"/>
     <w:tmpl w:val="309AF6B0"/>
@@ -7494,7 +7962,7 @@
       </w:rPr>
     </w:lvl>
   </w:abstractNum>
-  <w:abstractNum w:abstractNumId="10" w15:restartNumberingAfterBreak="0">
+  <w:abstractNum w:abstractNumId="13" w15:restartNumberingAfterBreak="0">
     <w:nsid w:val="2DC75A18"/>
     <w:multiLevelType w:val="hybridMultilevel"/>
     <w:tmpl w:val="AE52086C"/>
@@ -7583,7 +8051,7 @@
       </w:pPr>
     </w:lvl>
   </w:abstractNum>
-  <w:abstractNum w:abstractNumId="11" w15:restartNumberingAfterBreak="0">
+  <w:abstractNum w:abstractNumId="14" w15:restartNumberingAfterBreak="0">
     <w:nsid w:val="2DE44662"/>
     <w:multiLevelType w:val="hybridMultilevel"/>
     <w:tmpl w:val="89C26248"/>
@@ -7696,7 +8164,7 @@
       </w:rPr>
     </w:lvl>
   </w:abstractNum>
-  <w:abstractNum w:abstractNumId="12" w15:restartNumberingAfterBreak="0">
+  <w:abstractNum w:abstractNumId="15" w15:restartNumberingAfterBreak="0">
     <w:nsid w:val="31710A94"/>
     <w:multiLevelType w:val="hybridMultilevel"/>
     <w:tmpl w:val="1EE4676C"/>
@@ -7809,7 +8277,7 @@
       </w:rPr>
     </w:lvl>
   </w:abstractNum>
-  <w:abstractNum w:abstractNumId="13" w15:restartNumberingAfterBreak="0">
+  <w:abstractNum w:abstractNumId="16" w15:restartNumberingAfterBreak="0">
     <w:nsid w:val="31AC53AF"/>
     <w:multiLevelType w:val="multilevel"/>
     <w:tmpl w:val="95A2127A"/>
@@ -7927,7 +8395,7 @@
       </w:rPr>
     </w:lvl>
   </w:abstractNum>
-  <w:abstractNum w:abstractNumId="14" w15:restartNumberingAfterBreak="0">
+  <w:abstractNum w:abstractNumId="17" w15:restartNumberingAfterBreak="0">
     <w:nsid w:val="34474BBC"/>
     <w:multiLevelType w:val="hybridMultilevel"/>
     <w:tmpl w:val="12EC39D6"/>
@@ -8040,7 +8508,7 @@
       </w:rPr>
     </w:lvl>
   </w:abstractNum>
-  <w:abstractNum w:abstractNumId="15" w15:restartNumberingAfterBreak="0">
+  <w:abstractNum w:abstractNumId="18" w15:restartNumberingAfterBreak="0">
     <w:nsid w:val="392B5C0A"/>
     <w:multiLevelType w:val="multilevel"/>
     <w:tmpl w:val="95A2127A"/>
@@ -8158,7 +8626,7 @@
       </w:rPr>
     </w:lvl>
   </w:abstractNum>
-  <w:abstractNum w:abstractNumId="16" w15:restartNumberingAfterBreak="0">
+  <w:abstractNum w:abstractNumId="19" w15:restartNumberingAfterBreak="0">
     <w:nsid w:val="398C67CD"/>
     <w:multiLevelType w:val="multilevel"/>
     <w:tmpl w:val="AC7473D2"/>
@@ -8275,7 +8743,7 @@
       </w:rPr>
     </w:lvl>
   </w:abstractNum>
-  <w:abstractNum w:abstractNumId="17" w15:restartNumberingAfterBreak="0">
+  <w:abstractNum w:abstractNumId="20" w15:restartNumberingAfterBreak="0">
     <w:nsid w:val="39D55FCC"/>
     <w:multiLevelType w:val="hybridMultilevel"/>
     <w:tmpl w:val="B2ACF2D4"/>
@@ -8388,7 +8856,7 @@
       </w:rPr>
     </w:lvl>
   </w:abstractNum>
-  <w:abstractNum w:abstractNumId="18" w15:restartNumberingAfterBreak="0">
+  <w:abstractNum w:abstractNumId="21" w15:restartNumberingAfterBreak="0">
     <w:nsid w:val="3A882056"/>
     <w:multiLevelType w:val="hybridMultilevel"/>
     <w:tmpl w:val="712C0ED0"/>
@@ -8501,7 +8969,7 @@
       </w:rPr>
     </w:lvl>
   </w:abstractNum>
-  <w:abstractNum w:abstractNumId="19" w15:restartNumberingAfterBreak="0">
+  <w:abstractNum w:abstractNumId="22" w15:restartNumberingAfterBreak="0">
     <w:nsid w:val="3B5C7882"/>
     <w:multiLevelType w:val="hybridMultilevel"/>
     <w:tmpl w:val="B98E248A"/>
@@ -8614,7 +9082,93 @@
       </w:rPr>
     </w:lvl>
   </w:abstractNum>
-  <w:abstractNum w:abstractNumId="20" w15:restartNumberingAfterBreak="0">
+  <w:abstractNum w:abstractNumId="23" w15:restartNumberingAfterBreak="0">
+    <w:nsid w:val="3B9B757A"/>
+    <w:multiLevelType w:val="hybridMultilevel"/>
+    <w:tmpl w:val="554CA78E"/>
+    <w:lvl w:ilvl="0" w:tplc="1C09000F">
+      <w:start w:val="1"/>
+      <w:numFmt w:val="decimal"/>
+      <w:lvlText w:val="%1."/>
+      <w:lvlJc w:val="left"/>
+      <w:pPr>
+        <w:ind w:left="360" w:hanging="360"/>
+      </w:pPr>
+    </w:lvl>
+    <w:lvl w:ilvl="1" w:tplc="1C090019" w:tentative="1">
+      <w:start w:val="1"/>
+      <w:numFmt w:val="lowerLetter"/>
+      <w:lvlText w:val="%2."/>
+      <w:lvlJc w:val="left"/>
+      <w:pPr>
+        <w:ind w:left="1080" w:hanging="360"/>
+      </w:pPr>
+    </w:lvl>
+    <w:lvl w:ilvl="2" w:tplc="1C09001B" w:tentative="1">
+      <w:start w:val="1"/>
+      <w:numFmt w:val="lowerRoman"/>
+      <w:lvlText w:val="%3."/>
+      <w:lvlJc w:val="right"/>
+      <w:pPr>
+        <w:ind w:left="1800" w:hanging="180"/>
+      </w:pPr>
+    </w:lvl>
+    <w:lvl w:ilvl="3" w:tplc="1C09000F" w:tentative="1">
+      <w:start w:val="1"/>
+      <w:numFmt w:val="decimal"/>
+      <w:lvlText w:val="%4."/>
+      <w:lvlJc w:val="left"/>
+      <w:pPr>
+        <w:ind w:left="2520" w:hanging="360"/>
+      </w:pPr>
+    </w:lvl>
+    <w:lvl w:ilvl="4" w:tplc="1C090019" w:tentative="1">
+      <w:start w:val="1"/>
+      <w:numFmt w:val="lowerLetter"/>
+      <w:lvlText w:val="%5."/>
+      <w:lvlJc w:val="left"/>
+      <w:pPr>
+        <w:ind w:left="3240" w:hanging="360"/>
+      </w:pPr>
+    </w:lvl>
+    <w:lvl w:ilvl="5" w:tplc="1C09001B" w:tentative="1">
+      <w:start w:val="1"/>
+      <w:numFmt w:val="lowerRoman"/>
+      <w:lvlText w:val="%6."/>
+      <w:lvlJc w:val="right"/>
+      <w:pPr>
+        <w:ind w:left="3960" w:hanging="180"/>
+      </w:pPr>
+    </w:lvl>
+    <w:lvl w:ilvl="6" w:tplc="1C09000F" w:tentative="1">
+      <w:start w:val="1"/>
+      <w:numFmt w:val="decimal"/>
+      <w:lvlText w:val="%7."/>
+      <w:lvlJc w:val="left"/>
+      <w:pPr>
+        <w:ind w:left="4680" w:hanging="360"/>
+      </w:pPr>
+    </w:lvl>
+    <w:lvl w:ilvl="7" w:tplc="1C090019" w:tentative="1">
+      <w:start w:val="1"/>
+      <w:numFmt w:val="lowerLetter"/>
+      <w:lvlText w:val="%8."/>
+      <w:lvlJc w:val="left"/>
+      <w:pPr>
+        <w:ind w:left="5400" w:hanging="360"/>
+      </w:pPr>
+    </w:lvl>
+    <w:lvl w:ilvl="8" w:tplc="1C09001B" w:tentative="1">
+      <w:start w:val="1"/>
+      <w:numFmt w:val="lowerRoman"/>
+      <w:lvlText w:val="%9."/>
+      <w:lvlJc w:val="right"/>
+      <w:pPr>
+        <w:ind w:left="6120" w:hanging="180"/>
+      </w:pPr>
+    </w:lvl>
+  </w:abstractNum>
+  <w:abstractNum w:abstractNumId="24" w15:restartNumberingAfterBreak="0">
     <w:nsid w:val="402627FC"/>
     <w:multiLevelType w:val="multilevel"/>
     <w:tmpl w:val="1C09001F"/>
@@ -8700,7 +9254,7 @@
       </w:pPr>
     </w:lvl>
   </w:abstractNum>
-  <w:abstractNum w:abstractNumId="21" w15:restartNumberingAfterBreak="0">
+  <w:abstractNum w:abstractNumId="25" w15:restartNumberingAfterBreak="0">
     <w:nsid w:val="48187518"/>
     <w:multiLevelType w:val="hybridMultilevel"/>
     <w:tmpl w:val="D8D644AC"/>
@@ -8813,7 +9367,182 @@
       </w:rPr>
     </w:lvl>
   </w:abstractNum>
-  <w:abstractNum w:abstractNumId="22" w15:restartNumberingAfterBreak="0">
+  <w:abstractNum w:abstractNumId="26" w15:restartNumberingAfterBreak="0">
+    <w:nsid w:val="4AA32621"/>
+    <w:multiLevelType w:val="hybridMultilevel"/>
+    <w:tmpl w:val="3304B146"/>
+    <w:lvl w:ilvl="0" w:tplc="1C09000F">
+      <w:start w:val="1"/>
+      <w:numFmt w:val="decimal"/>
+      <w:lvlText w:val="%1."/>
+      <w:lvlJc w:val="left"/>
+      <w:pPr>
+        <w:ind w:left="1287" w:hanging="360"/>
+      </w:pPr>
+    </w:lvl>
+    <w:lvl w:ilvl="1" w:tplc="1C090019">
+      <w:start w:val="1"/>
+      <w:numFmt w:val="lowerLetter"/>
+      <w:lvlText w:val="%2."/>
+      <w:lvlJc w:val="left"/>
+      <w:pPr>
+        <w:ind w:left="2007" w:hanging="360"/>
+      </w:pPr>
+    </w:lvl>
+    <w:lvl w:ilvl="2" w:tplc="1C09001B" w:tentative="1">
+      <w:start w:val="1"/>
+      <w:numFmt w:val="lowerRoman"/>
+      <w:lvlText w:val="%3."/>
+      <w:lvlJc w:val="right"/>
+      <w:pPr>
+        <w:ind w:left="2727" w:hanging="180"/>
+      </w:pPr>
+    </w:lvl>
+    <w:lvl w:ilvl="3" w:tplc="1C09000F" w:tentative="1">
+      <w:start w:val="1"/>
+      <w:numFmt w:val="decimal"/>
+      <w:lvlText w:val="%4."/>
+      <w:lvlJc w:val="left"/>
+      <w:pPr>
+        <w:ind w:left="3447" w:hanging="360"/>
+      </w:pPr>
+    </w:lvl>
+    <w:lvl w:ilvl="4" w:tplc="1C090019" w:tentative="1">
+      <w:start w:val="1"/>
+      <w:numFmt w:val="lowerLetter"/>
+      <w:lvlText w:val="%5."/>
+      <w:lvlJc w:val="left"/>
+      <w:pPr>
+        <w:ind w:left="4167" w:hanging="360"/>
+      </w:pPr>
+    </w:lvl>
+    <w:lvl w:ilvl="5" w:tplc="1C09001B" w:tentative="1">
+      <w:start w:val="1"/>
+      <w:numFmt w:val="lowerRoman"/>
+      <w:lvlText w:val="%6."/>
+      <w:lvlJc w:val="right"/>
+      <w:pPr>
+        <w:ind w:left="4887" w:hanging="180"/>
+      </w:pPr>
+    </w:lvl>
+    <w:lvl w:ilvl="6" w:tplc="1C09000F" w:tentative="1">
+      <w:start w:val="1"/>
+      <w:numFmt w:val="decimal"/>
+      <w:lvlText w:val="%7."/>
+      <w:lvlJc w:val="left"/>
+      <w:pPr>
+        <w:ind w:left="5607" w:hanging="360"/>
+      </w:pPr>
+    </w:lvl>
+    <w:lvl w:ilvl="7" w:tplc="1C090019" w:tentative="1">
+      <w:start w:val="1"/>
+      <w:numFmt w:val="lowerLetter"/>
+      <w:lvlText w:val="%8."/>
+      <w:lvlJc w:val="left"/>
+      <w:pPr>
+        <w:ind w:left="6327" w:hanging="360"/>
+      </w:pPr>
+    </w:lvl>
+    <w:lvl w:ilvl="8" w:tplc="1C09001B" w:tentative="1">
+      <w:start w:val="1"/>
+      <w:numFmt w:val="lowerRoman"/>
+      <w:lvlText w:val="%9."/>
+      <w:lvlJc w:val="right"/>
+      <w:pPr>
+        <w:ind w:left="7047" w:hanging="180"/>
+      </w:pPr>
+    </w:lvl>
+  </w:abstractNum>
+  <w:abstractNum w:abstractNumId="27" w15:restartNumberingAfterBreak="0">
+    <w:nsid w:val="4E460FE3"/>
+    <w:multiLevelType w:val="hybridMultilevel"/>
+    <w:tmpl w:val="580C44CC"/>
+    <w:lvl w:ilvl="0" w:tplc="1C09000F">
+      <w:start w:val="1"/>
+      <w:numFmt w:val="decimal"/>
+      <w:lvlText w:val="%1."/>
+      <w:lvlJc w:val="left"/>
+      <w:pPr>
+        <w:ind w:left="720" w:hanging="360"/>
+      </w:pPr>
+      <w:rPr>
+        <w:rFonts w:hint="default"/>
+      </w:rPr>
+    </w:lvl>
+    <w:lvl w:ilvl="1" w:tplc="1C090019" w:tentative="1">
+      <w:start w:val="1"/>
+      <w:numFmt w:val="lowerLetter"/>
+      <w:lvlText w:val="%2."/>
+      <w:lvlJc w:val="left"/>
+      <w:pPr>
+        <w:ind w:left="1440" w:hanging="360"/>
+      </w:pPr>
+    </w:lvl>
+    <w:lvl w:ilvl="2" w:tplc="1C09001B" w:tentative="1">
+      <w:start w:val="1"/>
+      <w:numFmt w:val="lowerRoman"/>
+      <w:lvlText w:val="%3."/>
+      <w:lvlJc w:val="right"/>
+      <w:pPr>
+        <w:ind w:left="2160" w:hanging="180"/>
+      </w:pPr>
+    </w:lvl>
+    <w:lvl w:ilvl="3" w:tplc="1C09000F" w:tentative="1">
+      <w:start w:val="1"/>
+      <w:numFmt w:val="decimal"/>
+      <w:lvlText w:val="%4."/>
+      <w:lvlJc w:val="left"/>
+      <w:pPr>
+        <w:ind w:left="2880" w:hanging="360"/>
+      </w:pPr>
+    </w:lvl>
+    <w:lvl w:ilvl="4" w:tplc="1C090019" w:tentative="1">
+      <w:start w:val="1"/>
+      <w:numFmt w:val="lowerLetter"/>
+      <w:lvlText w:val="%5."/>
+      <w:lvlJc w:val="left"/>
+      <w:pPr>
+        <w:ind w:left="3600" w:hanging="360"/>
+      </w:pPr>
+    </w:lvl>
+    <w:lvl w:ilvl="5" w:tplc="1C09001B" w:tentative="1">
+      <w:start w:val="1"/>
+      <w:numFmt w:val="lowerRoman"/>
+      <w:lvlText w:val="%6."/>
+      <w:lvlJc w:val="right"/>
+      <w:pPr>
+        <w:ind w:left="4320" w:hanging="180"/>
+      </w:pPr>
+    </w:lvl>
+    <w:lvl w:ilvl="6" w:tplc="1C09000F" w:tentative="1">
+      <w:start w:val="1"/>
+      <w:numFmt w:val="decimal"/>
+      <w:lvlText w:val="%7."/>
+      <w:lvlJc w:val="left"/>
+      <w:pPr>
+        <w:ind w:left="5040" w:hanging="360"/>
+      </w:pPr>
+    </w:lvl>
+    <w:lvl w:ilvl="7" w:tplc="1C090019" w:tentative="1">
+      <w:start w:val="1"/>
+      <w:numFmt w:val="lowerLetter"/>
+      <w:lvlText w:val="%8."/>
+      <w:lvlJc w:val="left"/>
+      <w:pPr>
+        <w:ind w:left="5760" w:hanging="360"/>
+      </w:pPr>
+    </w:lvl>
+    <w:lvl w:ilvl="8" w:tplc="1C09001B" w:tentative="1">
+      <w:start w:val="1"/>
+      <w:numFmt w:val="lowerRoman"/>
+      <w:lvlText w:val="%9."/>
+      <w:lvlJc w:val="right"/>
+      <w:pPr>
+        <w:ind w:left="6480" w:hanging="180"/>
+      </w:pPr>
+    </w:lvl>
+  </w:abstractNum>
+  <w:abstractNum w:abstractNumId="28" w15:restartNumberingAfterBreak="0">
     <w:nsid w:val="4FE13A3F"/>
     <w:multiLevelType w:val="hybridMultilevel"/>
     <w:tmpl w:val="7332DC14"/>
@@ -8926,7 +9655,7 @@
       </w:rPr>
     </w:lvl>
   </w:abstractNum>
-  <w:abstractNum w:abstractNumId="23" w15:restartNumberingAfterBreak="0">
+  <w:abstractNum w:abstractNumId="29" w15:restartNumberingAfterBreak="0">
     <w:nsid w:val="53437AD3"/>
     <w:multiLevelType w:val="multilevel"/>
     <w:tmpl w:val="1C09001F"/>
@@ -9012,7 +9741,185 @@
       </w:pPr>
     </w:lvl>
   </w:abstractNum>
-  <w:abstractNum w:abstractNumId="24" w15:restartNumberingAfterBreak="0">
+  <w:abstractNum w:abstractNumId="30" w15:restartNumberingAfterBreak="0">
+    <w:nsid w:val="53CB6D10"/>
+    <w:multiLevelType w:val="hybridMultilevel"/>
+    <w:tmpl w:val="96C8EACC"/>
+    <w:lvl w:ilvl="0" w:tplc="7C1E009A">
+      <w:start w:val="1"/>
+      <w:numFmt w:val="decimal"/>
+      <w:lvlText w:val="%1."/>
+      <w:lvlJc w:val="left"/>
+      <w:pPr>
+        <w:ind w:left="927" w:hanging="360"/>
+      </w:pPr>
+      <w:rPr>
+        <w:rFonts w:hint="default"/>
+      </w:rPr>
+    </w:lvl>
+    <w:lvl w:ilvl="1" w:tplc="1C090019" w:tentative="1">
+      <w:start w:val="1"/>
+      <w:numFmt w:val="lowerLetter"/>
+      <w:lvlText w:val="%2."/>
+      <w:lvlJc w:val="left"/>
+      <w:pPr>
+        <w:ind w:left="1647" w:hanging="360"/>
+      </w:pPr>
+    </w:lvl>
+    <w:lvl w:ilvl="2" w:tplc="1C09001B" w:tentative="1">
+      <w:start w:val="1"/>
+      <w:numFmt w:val="lowerRoman"/>
+      <w:lvlText w:val="%3."/>
+      <w:lvlJc w:val="right"/>
+      <w:pPr>
+        <w:ind w:left="2367" w:hanging="180"/>
+      </w:pPr>
+    </w:lvl>
+    <w:lvl w:ilvl="3" w:tplc="1C09000F" w:tentative="1">
+      <w:start w:val="1"/>
+      <w:numFmt w:val="decimal"/>
+      <w:lvlText w:val="%4."/>
+      <w:lvlJc w:val="left"/>
+      <w:pPr>
+        <w:ind w:left="3087" w:hanging="360"/>
+      </w:pPr>
+    </w:lvl>
+    <w:lvl w:ilvl="4" w:tplc="1C090019" w:tentative="1">
+      <w:start w:val="1"/>
+      <w:numFmt w:val="lowerLetter"/>
+      <w:lvlText w:val="%5."/>
+      <w:lvlJc w:val="left"/>
+      <w:pPr>
+        <w:ind w:left="3807" w:hanging="360"/>
+      </w:pPr>
+    </w:lvl>
+    <w:lvl w:ilvl="5" w:tplc="1C09001B" w:tentative="1">
+      <w:start w:val="1"/>
+      <w:numFmt w:val="lowerRoman"/>
+      <w:lvlText w:val="%6."/>
+      <w:lvlJc w:val="right"/>
+      <w:pPr>
+        <w:ind w:left="4527" w:hanging="180"/>
+      </w:pPr>
+    </w:lvl>
+    <w:lvl w:ilvl="6" w:tplc="1C09000F" w:tentative="1">
+      <w:start w:val="1"/>
+      <w:numFmt w:val="decimal"/>
+      <w:lvlText w:val="%7."/>
+      <w:lvlJc w:val="left"/>
+      <w:pPr>
+        <w:ind w:left="5247" w:hanging="360"/>
+      </w:pPr>
+    </w:lvl>
+    <w:lvl w:ilvl="7" w:tplc="1C090019" w:tentative="1">
+      <w:start w:val="1"/>
+      <w:numFmt w:val="lowerLetter"/>
+      <w:lvlText w:val="%8."/>
+      <w:lvlJc w:val="left"/>
+      <w:pPr>
+        <w:ind w:left="5967" w:hanging="360"/>
+      </w:pPr>
+    </w:lvl>
+    <w:lvl w:ilvl="8" w:tplc="1C09001B" w:tentative="1">
+      <w:start w:val="1"/>
+      <w:numFmt w:val="lowerRoman"/>
+      <w:lvlText w:val="%9."/>
+      <w:lvlJc w:val="right"/>
+      <w:pPr>
+        <w:ind w:left="6687" w:hanging="180"/>
+      </w:pPr>
+    </w:lvl>
+  </w:abstractNum>
+  <w:abstractNum w:abstractNumId="31" w15:restartNumberingAfterBreak="0">
+    <w:nsid w:val="541B4A7D"/>
+    <w:multiLevelType w:val="hybridMultilevel"/>
+    <w:tmpl w:val="B08C847E"/>
+    <w:lvl w:ilvl="0" w:tplc="1C09000F">
+      <w:start w:val="1"/>
+      <w:numFmt w:val="decimal"/>
+      <w:lvlText w:val="%1."/>
+      <w:lvlJc w:val="left"/>
+      <w:pPr>
+        <w:ind w:left="720" w:hanging="360"/>
+      </w:pPr>
+      <w:rPr>
+        <w:rFonts w:hint="default"/>
+      </w:rPr>
+    </w:lvl>
+    <w:lvl w:ilvl="1" w:tplc="1C090019" w:tentative="1">
+      <w:start w:val="1"/>
+      <w:numFmt w:val="lowerLetter"/>
+      <w:lvlText w:val="%2."/>
+      <w:lvlJc w:val="left"/>
+      <w:pPr>
+        <w:ind w:left="1440" w:hanging="360"/>
+      </w:pPr>
+    </w:lvl>
+    <w:lvl w:ilvl="2" w:tplc="1C09001B" w:tentative="1">
+      <w:start w:val="1"/>
+      <w:numFmt w:val="lowerRoman"/>
+      <w:lvlText w:val="%3."/>
+      <w:lvlJc w:val="right"/>
+      <w:pPr>
+        <w:ind w:left="2160" w:hanging="180"/>
+      </w:pPr>
+    </w:lvl>
+    <w:lvl w:ilvl="3" w:tplc="1C09000F" w:tentative="1">
+      <w:start w:val="1"/>
+      <w:numFmt w:val="decimal"/>
+      <w:lvlText w:val="%4."/>
+      <w:lvlJc w:val="left"/>
+      <w:pPr>
+        <w:ind w:left="2880" w:hanging="360"/>
+      </w:pPr>
+    </w:lvl>
+    <w:lvl w:ilvl="4" w:tplc="1C090019" w:tentative="1">
+      <w:start w:val="1"/>
+      <w:numFmt w:val="lowerLetter"/>
+      <w:lvlText w:val="%5."/>
+      <w:lvlJc w:val="left"/>
+      <w:pPr>
+        <w:ind w:left="3600" w:hanging="360"/>
+      </w:pPr>
+    </w:lvl>
+    <w:lvl w:ilvl="5" w:tplc="1C09001B" w:tentative="1">
+      <w:start w:val="1"/>
+      <w:numFmt w:val="lowerRoman"/>
+      <w:lvlText w:val="%6."/>
+      <w:lvlJc w:val="right"/>
+      <w:pPr>
+        <w:ind w:left="4320" w:hanging="180"/>
+      </w:pPr>
+    </w:lvl>
+    <w:lvl w:ilvl="6" w:tplc="1C09000F" w:tentative="1">
+      <w:start w:val="1"/>
+      <w:numFmt w:val="decimal"/>
+      <w:lvlText w:val="%7."/>
+      <w:lvlJc w:val="left"/>
+      <w:pPr>
+        <w:ind w:left="5040" w:hanging="360"/>
+      </w:pPr>
+    </w:lvl>
+    <w:lvl w:ilvl="7" w:tplc="1C090019" w:tentative="1">
+      <w:start w:val="1"/>
+      <w:numFmt w:val="lowerLetter"/>
+      <w:lvlText w:val="%8."/>
+      <w:lvlJc w:val="left"/>
+      <w:pPr>
+        <w:ind w:left="5760" w:hanging="360"/>
+      </w:pPr>
+    </w:lvl>
+    <w:lvl w:ilvl="8" w:tplc="1C09001B" w:tentative="1">
+      <w:start w:val="1"/>
+      <w:numFmt w:val="lowerRoman"/>
+      <w:lvlText w:val="%9."/>
+      <w:lvlJc w:val="right"/>
+      <w:pPr>
+        <w:ind w:left="6480" w:hanging="180"/>
+      </w:pPr>
+    </w:lvl>
+  </w:abstractNum>
+  <w:abstractNum w:abstractNumId="32" w15:restartNumberingAfterBreak="0">
     <w:nsid w:val="56263C58"/>
     <w:multiLevelType w:val="hybridMultilevel"/>
     <w:tmpl w:val="7FE28E6E"/>
@@ -9125,7 +10032,7 @@
       </w:rPr>
     </w:lvl>
   </w:abstractNum>
-  <w:abstractNum w:abstractNumId="25" w15:restartNumberingAfterBreak="0">
+  <w:abstractNum w:abstractNumId="33" w15:restartNumberingAfterBreak="0">
     <w:nsid w:val="56682560"/>
     <w:multiLevelType w:val="multilevel"/>
     <w:tmpl w:val="AC7473D2"/>
@@ -9242,7 +10149,7 @@
       </w:rPr>
     </w:lvl>
   </w:abstractNum>
-  <w:abstractNum w:abstractNumId="26" w15:restartNumberingAfterBreak="0">
+  <w:abstractNum w:abstractNumId="34" w15:restartNumberingAfterBreak="0">
     <w:nsid w:val="58AE511F"/>
     <w:multiLevelType w:val="multilevel"/>
     <w:tmpl w:val="95A2127A"/>
@@ -9360,7 +10267,7 @@
       </w:rPr>
     </w:lvl>
   </w:abstractNum>
-  <w:abstractNum w:abstractNumId="27" w15:restartNumberingAfterBreak="0">
+  <w:abstractNum w:abstractNumId="35" w15:restartNumberingAfterBreak="0">
     <w:nsid w:val="592E0A0A"/>
     <w:multiLevelType w:val="hybridMultilevel"/>
     <w:tmpl w:val="C54C8534"/>
@@ -9473,7 +10380,7 @@
       </w:rPr>
     </w:lvl>
   </w:abstractNum>
-  <w:abstractNum w:abstractNumId="28" w15:restartNumberingAfterBreak="0">
+  <w:abstractNum w:abstractNumId="36" w15:restartNumberingAfterBreak="0">
     <w:nsid w:val="59C052BD"/>
     <w:multiLevelType w:val="hybridMultilevel"/>
     <w:tmpl w:val="E08875B4"/>
@@ -9586,7 +10493,7 @@
       </w:rPr>
     </w:lvl>
   </w:abstractNum>
-  <w:abstractNum w:abstractNumId="29" w15:restartNumberingAfterBreak="0">
+  <w:abstractNum w:abstractNumId="37" w15:restartNumberingAfterBreak="0">
     <w:nsid w:val="6A97769B"/>
     <w:multiLevelType w:val="hybridMultilevel"/>
     <w:tmpl w:val="BFD00A98"/>
@@ -9699,7 +10606,7 @@
       </w:rPr>
     </w:lvl>
   </w:abstractNum>
-  <w:abstractNum w:abstractNumId="30" w15:restartNumberingAfterBreak="0">
+  <w:abstractNum w:abstractNumId="38" w15:restartNumberingAfterBreak="0">
     <w:nsid w:val="6D5F1773"/>
     <w:multiLevelType w:val="hybridMultilevel"/>
     <w:tmpl w:val="AFA00F98"/>
@@ -9785,7 +10692,93 @@
       </w:pPr>
     </w:lvl>
   </w:abstractNum>
-  <w:abstractNum w:abstractNumId="31" w15:restartNumberingAfterBreak="0">
+  <w:abstractNum w:abstractNumId="39" w15:restartNumberingAfterBreak="0">
+    <w:nsid w:val="6DCF7682"/>
+    <w:multiLevelType w:val="hybridMultilevel"/>
+    <w:tmpl w:val="78DCF0DA"/>
+    <w:lvl w:ilvl="0" w:tplc="1C09000F">
+      <w:start w:val="1"/>
+      <w:numFmt w:val="decimal"/>
+      <w:lvlText w:val="%1."/>
+      <w:lvlJc w:val="left"/>
+      <w:pPr>
+        <w:ind w:left="1080" w:hanging="360"/>
+      </w:pPr>
+    </w:lvl>
+    <w:lvl w:ilvl="1" w:tplc="1C090019" w:tentative="1">
+      <w:start w:val="1"/>
+      <w:numFmt w:val="lowerLetter"/>
+      <w:lvlText w:val="%2."/>
+      <w:lvlJc w:val="left"/>
+      <w:pPr>
+        <w:ind w:left="1800" w:hanging="360"/>
+      </w:pPr>
+    </w:lvl>
+    <w:lvl w:ilvl="2" w:tplc="1C09001B" w:tentative="1">
+      <w:start w:val="1"/>
+      <w:numFmt w:val="lowerRoman"/>
+      <w:lvlText w:val="%3."/>
+      <w:lvlJc w:val="right"/>
+      <w:pPr>
+        <w:ind w:left="2520" w:hanging="180"/>
+      </w:pPr>
+    </w:lvl>
+    <w:lvl w:ilvl="3" w:tplc="1C09000F" w:tentative="1">
+      <w:start w:val="1"/>
+      <w:numFmt w:val="decimal"/>
+      <w:lvlText w:val="%4."/>
+      <w:lvlJc w:val="left"/>
+      <w:pPr>
+        <w:ind w:left="3240" w:hanging="360"/>
+      </w:pPr>
+    </w:lvl>
+    <w:lvl w:ilvl="4" w:tplc="1C090019" w:tentative="1">
+      <w:start w:val="1"/>
+      <w:numFmt w:val="lowerLetter"/>
+      <w:lvlText w:val="%5."/>
+      <w:lvlJc w:val="left"/>
+      <w:pPr>
+        <w:ind w:left="3960" w:hanging="360"/>
+      </w:pPr>
+    </w:lvl>
+    <w:lvl w:ilvl="5" w:tplc="1C09001B" w:tentative="1">
+      <w:start w:val="1"/>
+      <w:numFmt w:val="lowerRoman"/>
+      <w:lvlText w:val="%6."/>
+      <w:lvlJc w:val="right"/>
+      <w:pPr>
+        <w:ind w:left="4680" w:hanging="180"/>
+      </w:pPr>
+    </w:lvl>
+    <w:lvl w:ilvl="6" w:tplc="1C09000F" w:tentative="1">
+      <w:start w:val="1"/>
+      <w:numFmt w:val="decimal"/>
+      <w:lvlText w:val="%7."/>
+      <w:lvlJc w:val="left"/>
+      <w:pPr>
+        <w:ind w:left="5400" w:hanging="360"/>
+      </w:pPr>
+    </w:lvl>
+    <w:lvl w:ilvl="7" w:tplc="1C090019" w:tentative="1">
+      <w:start w:val="1"/>
+      <w:numFmt w:val="lowerLetter"/>
+      <w:lvlText w:val="%8."/>
+      <w:lvlJc w:val="left"/>
+      <w:pPr>
+        <w:ind w:left="6120" w:hanging="360"/>
+      </w:pPr>
+    </w:lvl>
+    <w:lvl w:ilvl="8" w:tplc="1C09001B" w:tentative="1">
+      <w:start w:val="1"/>
+      <w:numFmt w:val="lowerRoman"/>
+      <w:lvlText w:val="%9."/>
+      <w:lvlJc w:val="right"/>
+      <w:pPr>
+        <w:ind w:left="6840" w:hanging="180"/>
+      </w:pPr>
+    </w:lvl>
+  </w:abstractNum>
+  <w:abstractNum w:abstractNumId="40" w15:restartNumberingAfterBreak="0">
     <w:nsid w:val="6DD55167"/>
     <w:multiLevelType w:val="hybridMultilevel"/>
     <w:tmpl w:val="FA948D94"/>
@@ -9898,7 +10891,7 @@
       </w:rPr>
     </w:lvl>
   </w:abstractNum>
-  <w:abstractNum w:abstractNumId="32" w15:restartNumberingAfterBreak="0">
+  <w:abstractNum w:abstractNumId="41" w15:restartNumberingAfterBreak="0">
     <w:nsid w:val="73722DED"/>
     <w:multiLevelType w:val="multilevel"/>
     <w:tmpl w:val="0409001F"/>
@@ -9984,7 +10977,7 @@
       </w:pPr>
     </w:lvl>
   </w:abstractNum>
-  <w:abstractNum w:abstractNumId="33" w15:restartNumberingAfterBreak="0">
+  <w:abstractNum w:abstractNumId="42" w15:restartNumberingAfterBreak="0">
     <w:nsid w:val="78A51851"/>
     <w:multiLevelType w:val="hybridMultilevel"/>
     <w:tmpl w:val="002E2796"/>
@@ -10097,7 +11090,96 @@
       </w:rPr>
     </w:lvl>
   </w:abstractNum>
-  <w:abstractNum w:abstractNumId="34" w15:restartNumberingAfterBreak="0">
+  <w:abstractNum w:abstractNumId="43" w15:restartNumberingAfterBreak="0">
+    <w:nsid w:val="793F3DC6"/>
+    <w:multiLevelType w:val="hybridMultilevel"/>
+    <w:tmpl w:val="8772BA24"/>
+    <w:lvl w:ilvl="0" w:tplc="1C09000F">
+      <w:start w:val="1"/>
+      <w:numFmt w:val="decimal"/>
+      <w:lvlText w:val="%1."/>
+      <w:lvlJc w:val="left"/>
+      <w:pPr>
+        <w:ind w:left="720" w:hanging="360"/>
+      </w:pPr>
+      <w:rPr>
+        <w:rFonts w:hint="default"/>
+      </w:rPr>
+    </w:lvl>
+    <w:lvl w:ilvl="1" w:tplc="1C090019" w:tentative="1">
+      <w:start w:val="1"/>
+      <w:numFmt w:val="lowerLetter"/>
+      <w:lvlText w:val="%2."/>
+      <w:lvlJc w:val="left"/>
+      <w:pPr>
+        <w:ind w:left="1440" w:hanging="360"/>
+      </w:pPr>
+    </w:lvl>
+    <w:lvl w:ilvl="2" w:tplc="1C09001B" w:tentative="1">
+      <w:start w:val="1"/>
+      <w:numFmt w:val="lowerRoman"/>
+      <w:lvlText w:val="%3."/>
+      <w:lvlJc w:val="right"/>
+      <w:pPr>
+        <w:ind w:left="2160" w:hanging="180"/>
+      </w:pPr>
+    </w:lvl>
+    <w:lvl w:ilvl="3" w:tplc="1C09000F" w:tentative="1">
+      <w:start w:val="1"/>
+      <w:numFmt w:val="decimal"/>
+      <w:lvlText w:val="%4."/>
+      <w:lvlJc w:val="left"/>
+      <w:pPr>
+        <w:ind w:left="2880" w:hanging="360"/>
+      </w:pPr>
+    </w:lvl>
+    <w:lvl w:ilvl="4" w:tplc="1C090019" w:tentative="1">
+      <w:start w:val="1"/>
+      <w:numFmt w:val="lowerLetter"/>
+      <w:lvlText w:val="%5."/>
+      <w:lvlJc w:val="left"/>
+      <w:pPr>
+        <w:ind w:left="3600" w:hanging="360"/>
+      </w:pPr>
+    </w:lvl>
+    <w:lvl w:ilvl="5" w:tplc="1C09001B" w:tentative="1">
+      <w:start w:val="1"/>
+      <w:numFmt w:val="lowerRoman"/>
+      <w:lvlText w:val="%6."/>
+      <w:lvlJc w:val="right"/>
+      <w:pPr>
+        <w:ind w:left="4320" w:hanging="180"/>
+      </w:pPr>
+    </w:lvl>
+    <w:lvl w:ilvl="6" w:tplc="1C09000F" w:tentative="1">
+      <w:start w:val="1"/>
+      <w:numFmt w:val="decimal"/>
+      <w:lvlText w:val="%7."/>
+      <w:lvlJc w:val="left"/>
+      <w:pPr>
+        <w:ind w:left="5040" w:hanging="360"/>
+      </w:pPr>
+    </w:lvl>
+    <w:lvl w:ilvl="7" w:tplc="1C090019" w:tentative="1">
+      <w:start w:val="1"/>
+      <w:numFmt w:val="lowerLetter"/>
+      <w:lvlText w:val="%8."/>
+      <w:lvlJc w:val="left"/>
+      <w:pPr>
+        <w:ind w:left="5760" w:hanging="360"/>
+      </w:pPr>
+    </w:lvl>
+    <w:lvl w:ilvl="8" w:tplc="1C09001B" w:tentative="1">
+      <w:start w:val="1"/>
+      <w:numFmt w:val="lowerRoman"/>
+      <w:lvlText w:val="%9."/>
+      <w:lvlJc w:val="right"/>
+      <w:pPr>
+        <w:ind w:left="6480" w:hanging="180"/>
+      </w:pPr>
+    </w:lvl>
+  </w:abstractNum>
+  <w:abstractNum w:abstractNumId="44" w15:restartNumberingAfterBreak="0">
     <w:nsid w:val="79B271C1"/>
     <w:multiLevelType w:val="multilevel"/>
     <w:tmpl w:val="1C09001F"/>
@@ -10183,7 +11265,7 @@
       </w:pPr>
     </w:lvl>
   </w:abstractNum>
-  <w:abstractNum w:abstractNumId="35" w15:restartNumberingAfterBreak="0">
+  <w:abstractNum w:abstractNumId="45" w15:restartNumberingAfterBreak="0">
     <w:nsid w:val="7ABE18F6"/>
     <w:multiLevelType w:val="hybridMultilevel"/>
     <w:tmpl w:val="780031E8"/>
@@ -10296,7 +11378,7 @@
       </w:rPr>
     </w:lvl>
   </w:abstractNum>
-  <w:abstractNum w:abstractNumId="36" w15:restartNumberingAfterBreak="0">
+  <w:abstractNum w:abstractNumId="46" w15:restartNumberingAfterBreak="0">
     <w:nsid w:val="7BA64F8C"/>
     <w:multiLevelType w:val="hybridMultilevel"/>
     <w:tmpl w:val="EE9ED922"/>
@@ -10409,7 +11491,7 @@
       </w:rPr>
     </w:lvl>
   </w:abstractNum>
-  <w:abstractNum w:abstractNumId="37" w15:restartNumberingAfterBreak="0">
+  <w:abstractNum w:abstractNumId="47" w15:restartNumberingAfterBreak="0">
     <w:nsid w:val="7E333F37"/>
     <w:multiLevelType w:val="hybridMultilevel"/>
     <w:tmpl w:val="B0FEA188"/>
@@ -10522,119 +11604,272 @@
       </w:rPr>
     </w:lvl>
   </w:abstractNum>
+  <w:abstractNum w:abstractNumId="48" w15:restartNumberingAfterBreak="0">
+    <w:nsid w:val="7FB3459D"/>
+    <w:multiLevelType w:val="multilevel"/>
+    <w:tmpl w:val="83BE8C56"/>
+    <w:lvl w:ilvl="0">
+      <w:start w:val="5"/>
+      <w:numFmt w:val="decimal"/>
+      <w:lvlText w:val="%1"/>
+      <w:lvlJc w:val="left"/>
+      <w:pPr>
+        <w:ind w:left="714" w:hanging="714"/>
+      </w:pPr>
+      <w:rPr>
+        <w:rFonts w:hint="default"/>
+      </w:rPr>
+    </w:lvl>
+    <w:lvl w:ilvl="1">
+      <w:start w:val="1"/>
+      <w:numFmt w:val="decimal"/>
+      <w:lvlText w:val="%1.%2"/>
+      <w:lvlJc w:val="left"/>
+      <w:pPr>
+        <w:ind w:left="1071" w:hanging="714"/>
+      </w:pPr>
+      <w:rPr>
+        <w:rFonts w:hint="default"/>
+      </w:rPr>
+    </w:lvl>
+    <w:lvl w:ilvl="2">
+      <w:start w:val="1"/>
+      <w:numFmt w:val="decimal"/>
+      <w:isLgl/>
+      <w:lvlText w:val="%1.%2.%3"/>
+      <w:lvlJc w:val="left"/>
+      <w:pPr>
+        <w:ind w:left="1428" w:hanging="714"/>
+      </w:pPr>
+      <w:rPr>
+        <w:rFonts w:hint="default"/>
+      </w:rPr>
+    </w:lvl>
+    <w:lvl w:ilvl="3">
+      <w:start w:val="1"/>
+      <w:numFmt w:val="decimal"/>
+      <w:isLgl/>
+      <w:lvlText w:val="%1.%2.%3.%4"/>
+      <w:lvlJc w:val="left"/>
+      <w:pPr>
+        <w:ind w:left="1785" w:hanging="714"/>
+      </w:pPr>
+      <w:rPr>
+        <w:rFonts w:hint="default"/>
+      </w:rPr>
+    </w:lvl>
+    <w:lvl w:ilvl="4">
+      <w:start w:val="1"/>
+      <w:numFmt w:val="decimal"/>
+      <w:isLgl/>
+      <w:lvlText w:val="%1.%2.%3.%4.%5"/>
+      <w:lvlJc w:val="left"/>
+      <w:pPr>
+        <w:ind w:left="2142" w:hanging="714"/>
+      </w:pPr>
+      <w:rPr>
+        <w:rFonts w:hint="default"/>
+      </w:rPr>
+    </w:lvl>
+    <w:lvl w:ilvl="5">
+      <w:start w:val="1"/>
+      <w:numFmt w:val="decimal"/>
+      <w:isLgl/>
+      <w:lvlText w:val="%1.%2.%3.%4.%5.%6"/>
+      <w:lvlJc w:val="left"/>
+      <w:pPr>
+        <w:ind w:left="2499" w:hanging="714"/>
+      </w:pPr>
+      <w:rPr>
+        <w:rFonts w:hint="default"/>
+      </w:rPr>
+    </w:lvl>
+    <w:lvl w:ilvl="6">
+      <w:start w:val="1"/>
+      <w:numFmt w:val="decimal"/>
+      <w:isLgl/>
+      <w:lvlText w:val="%1.%2.%3.%4.%5.%6.%7"/>
+      <w:lvlJc w:val="left"/>
+      <w:pPr>
+        <w:ind w:left="2856" w:hanging="714"/>
+      </w:pPr>
+      <w:rPr>
+        <w:rFonts w:hint="default"/>
+      </w:rPr>
+    </w:lvl>
+    <w:lvl w:ilvl="7">
+      <w:start w:val="1"/>
+      <w:numFmt w:val="decimal"/>
+      <w:isLgl/>
+      <w:lvlText w:val="%1.%2.%3.%4.%5.%6.%7.%8"/>
+      <w:lvlJc w:val="left"/>
+      <w:pPr>
+        <w:ind w:left="3213" w:hanging="714"/>
+      </w:pPr>
+      <w:rPr>
+        <w:rFonts w:hint="default"/>
+      </w:rPr>
+    </w:lvl>
+    <w:lvl w:ilvl="8">
+      <w:start w:val="1"/>
+      <w:numFmt w:val="decimal"/>
+      <w:isLgl/>
+      <w:lvlText w:val="%1.%2.%3.%4.%5.%6.%7.%8.%9"/>
+      <w:lvlJc w:val="left"/>
+      <w:pPr>
+        <w:ind w:left="3570" w:hanging="714"/>
+      </w:pPr>
+      <w:rPr>
+        <w:rFonts w:hint="default"/>
+      </w:rPr>
+    </w:lvl>
+  </w:abstractNum>
   <w:num w:numId="1">
+    <w:abstractNumId w:val="18"/>
+  </w:num>
+  <w:num w:numId="2">
+    <w:abstractNumId w:val="5"/>
+  </w:num>
+  <w:num w:numId="3">
+    <w:abstractNumId w:val="32"/>
+  </w:num>
+  <w:num w:numId="4">
+    <w:abstractNumId w:val="20"/>
+  </w:num>
+  <w:num w:numId="5">
+    <w:abstractNumId w:val="3"/>
+  </w:num>
+  <w:num w:numId="6">
+    <w:abstractNumId w:val="42"/>
+  </w:num>
+  <w:num w:numId="7">
+    <w:abstractNumId w:val="45"/>
+  </w:num>
+  <w:num w:numId="8">
+    <w:abstractNumId w:val="8"/>
+  </w:num>
+  <w:num w:numId="9">
+    <w:abstractNumId w:val="14"/>
+  </w:num>
+  <w:num w:numId="10">
+    <w:abstractNumId w:val="25"/>
+  </w:num>
+  <w:num w:numId="11">
+    <w:abstractNumId w:val="7"/>
+  </w:num>
+  <w:num w:numId="12">
+    <w:abstractNumId w:val="37"/>
+  </w:num>
+  <w:num w:numId="13">
+    <w:abstractNumId w:val="47"/>
+  </w:num>
+  <w:num w:numId="14">
+    <w:abstractNumId w:val="16"/>
+  </w:num>
+  <w:num w:numId="15">
+    <w:abstractNumId w:val="9"/>
+  </w:num>
+  <w:num w:numId="16">
+    <w:abstractNumId w:val="19"/>
+  </w:num>
+  <w:num w:numId="17">
+    <w:abstractNumId w:val="1"/>
+  </w:num>
+  <w:num w:numId="18">
+    <w:abstractNumId w:val="12"/>
+  </w:num>
+  <w:num w:numId="19">
+    <w:abstractNumId w:val="17"/>
+  </w:num>
+  <w:num w:numId="20">
+    <w:abstractNumId w:val="13"/>
+  </w:num>
+  <w:num w:numId="21">
+    <w:abstractNumId w:val="46"/>
+  </w:num>
+  <w:num w:numId="22">
+    <w:abstractNumId w:val="22"/>
+  </w:num>
+  <w:num w:numId="23">
+    <w:abstractNumId w:val="6"/>
+  </w:num>
+  <w:num w:numId="24">
+    <w:abstractNumId w:val="35"/>
+  </w:num>
+  <w:num w:numId="25">
+    <w:abstractNumId w:val="41"/>
+  </w:num>
+  <w:num w:numId="26">
+    <w:abstractNumId w:val="11"/>
+  </w:num>
+  <w:num w:numId="27">
+    <w:abstractNumId w:val="38"/>
+  </w:num>
+  <w:num w:numId="28">
+    <w:abstractNumId w:val="36"/>
+  </w:num>
+  <w:num w:numId="29">
+    <w:abstractNumId w:val="2"/>
+  </w:num>
+  <w:num w:numId="30">
+    <w:abstractNumId w:val="34"/>
+  </w:num>
+  <w:num w:numId="31">
+    <w:abstractNumId w:val="24"/>
+  </w:num>
+  <w:num w:numId="32">
+    <w:abstractNumId w:val="28"/>
+  </w:num>
+  <w:num w:numId="33">
+    <w:abstractNumId w:val="40"/>
+  </w:num>
+  <w:num w:numId="34">
+    <w:abstractNumId w:val="44"/>
+  </w:num>
+  <w:num w:numId="35">
+    <w:abstractNumId w:val="29"/>
+  </w:num>
+  <w:num w:numId="36">
     <w:abstractNumId w:val="15"/>
   </w:num>
-  <w:num w:numId="2">
-    <w:abstractNumId w:val="3"/>
+  <w:num w:numId="37">
+    <w:abstractNumId w:val="21"/>
   </w:num>
-  <w:num w:numId="3">
-    <w:abstractNumId w:val="24"/>
-  </w:num>
-  <w:num w:numId="4">
-    <w:abstractNumId w:val="17"/>
-  </w:num>
-  <w:num w:numId="5">
-    <w:abstractNumId w:val="2"/>
-  </w:num>
-  <w:num w:numId="6">
+  <w:num w:numId="38">
     <w:abstractNumId w:val="33"/>
   </w:num>
-  <w:num w:numId="7">
-    <w:abstractNumId w:val="35"/>
+  <w:num w:numId="39">
+    <w:abstractNumId w:val="43"/>
   </w:num>
-  <w:num w:numId="8">
-    <w:abstractNumId w:val="6"/>
-  </w:num>
-  <w:num w:numId="9">
-    <w:abstractNumId w:val="11"/>
-  </w:num>
-  <w:num w:numId="10">
-    <w:abstractNumId w:val="21"/>
-  </w:num>
-  <w:num w:numId="11">
-    <w:abstractNumId w:val="5"/>
-  </w:num>
-  <w:num w:numId="12">
-    <w:abstractNumId w:val="29"/>
-  </w:num>
-  <w:num w:numId="13">
-    <w:abstractNumId w:val="37"/>
-  </w:num>
-  <w:num w:numId="14">
-    <w:abstractNumId w:val="13"/>
-  </w:num>
-  <w:num w:numId="15">
-    <w:abstractNumId w:val="7"/>
-  </w:num>
-  <w:num w:numId="16">
-    <w:abstractNumId w:val="16"/>
-  </w:num>
-  <w:num w:numId="17">
+  <w:num w:numId="40">
     <w:abstractNumId w:val="0"/>
   </w:num>
-  <w:num w:numId="18">
-    <w:abstractNumId w:val="9"/>
-  </w:num>
-  <w:num w:numId="19">
-    <w:abstractNumId w:val="14"/>
-  </w:num>
-  <w:num w:numId="20">
+  <w:num w:numId="41">
     <w:abstractNumId w:val="10"/>
   </w:num>
-  <w:num w:numId="21">
-    <w:abstractNumId w:val="36"/>
+  <w:num w:numId="42">
+    <w:abstractNumId w:val="39"/>
   </w:num>
-  <w:num w:numId="22">
-    <w:abstractNumId w:val="19"/>
+  <w:num w:numId="43">
+    <w:abstractNumId w:val="27"/>
   </w:num>
-  <w:num w:numId="23">
+  <w:num w:numId="44">
+    <w:abstractNumId w:val="31"/>
+  </w:num>
+  <w:num w:numId="45">
     <w:abstractNumId w:val="4"/>
   </w:num>
-  <w:num w:numId="24">
-    <w:abstractNumId w:val="27"/>
+  <w:num w:numId="46">
+    <w:abstractNumId w:val="48"/>
   </w:num>
-  <w:num w:numId="25">
-    <w:abstractNumId w:val="32"/>
+  <w:num w:numId="47">
+    <w:abstractNumId w:val="26"/>
   </w:num>
-  <w:num w:numId="26">
-    <w:abstractNumId w:val="8"/>
-  </w:num>
-  <w:num w:numId="27">
+  <w:num w:numId="48">
     <w:abstractNumId w:val="30"/>
   </w:num>
-  <w:num w:numId="28">
-    <w:abstractNumId w:val="28"/>
-  </w:num>
-  <w:num w:numId="29">
-    <w:abstractNumId w:val="1"/>
-  </w:num>
-  <w:num w:numId="30">
-    <w:abstractNumId w:val="26"/>
-  </w:num>
-  <w:num w:numId="31">
-    <w:abstractNumId w:val="20"/>
-  </w:num>
-  <w:num w:numId="32">
-    <w:abstractNumId w:val="22"/>
-  </w:num>
-  <w:num w:numId="33">
-    <w:abstractNumId w:val="31"/>
-  </w:num>
-  <w:num w:numId="34">
-    <w:abstractNumId w:val="34"/>
-  </w:num>
-  <w:num w:numId="35">
+  <w:num w:numId="49">
     <w:abstractNumId w:val="23"/>
-  </w:num>
-  <w:num w:numId="36">
-    <w:abstractNumId w:val="12"/>
-  </w:num>
-  <w:num w:numId="37">
-    <w:abstractNumId w:val="18"/>
-  </w:num>
-  <w:num w:numId="38">
-    <w:abstractNumId w:val="25"/>
   </w:num>
   <w:numIdMacAtCleanup w:val="20"/>
 </w:numbering>
@@ -11790,7 +13025,7 @@
 </file>
 
 <file path=customXml/itemProps2.xml><?xml version="1.0" encoding="utf-8"?>
-<ds:datastoreItem xmlns:ds="http://schemas.openxmlformats.org/officeDocument/2006/customXml" ds:itemID="{360E43B5-6645-45A6-83AF-A66281ED76B3}">
+<ds:datastoreItem xmlns:ds="http://schemas.openxmlformats.org/officeDocument/2006/customXml" ds:itemID="{7799B60E-A1B6-4436-850A-BD7E5C91B0C2}">
   <ds:schemaRefs>
     <ds:schemaRef ds:uri="http://schemas.openxmlformats.org/officeDocument/2006/bibliography"/>
   </ds:schemaRefs>

</xml_diff>